<commit_message>
implementing reports for lab9, lab10
</commit_message>
<xml_diff>
--- a/Lab10/PP-25 Fedorych Oleksandr Lab10.docx
+++ b/Lab10/PP-25 Fedorych Oleksandr Lab10.docx
@@ -985,14 +985,14 @@
     <w:p>
       <w:pPr>
         <w:spacing w:line="240" w:lineRule="auto"/>
-        <w:jc w:val="center"/>
+        <w:jc w:val="both"/>
         <w:rPr>
           <w:rFonts w:hint="default" w:ascii="Times New Roman" w:hAnsi="Times New Roman" w:eastAsia="SimSun" w:cs="Times New Roman"/>
           <w:color w:val="000000"/>
           <w:kern w:val="0"/>
           <w:sz w:val="28"/>
           <w:szCs w:val="28"/>
-          <w:lang w:val="en-US" w:eastAsia="zh-CN" w:bidi="ar"/>
+          <w:lang w:val="uk-UA" w:eastAsia="zh-CN" w:bidi="ar"/>
         </w:rPr>
       </w:pPr>
       <w:r>
@@ -1002,13 +1002,114 @@
           <w:kern w:val="0"/>
           <w:sz w:val="28"/>
           <w:szCs w:val="28"/>
+          <w:lang w:val="uk-UA" w:eastAsia="zh-CN" w:bidi="ar"/>
+        </w:rPr>
+        <w:t xml:space="preserve">Оновлюю свої пакеджі та встановлюю </w:t>
+      </w:r>
+      <w:r>
+        <w:rPr>
+          <w:rFonts w:hint="default" w:ascii="Times New Roman" w:hAnsi="Times New Roman" w:eastAsia="SimSun" w:cs="Times New Roman"/>
+          <w:color w:val="000000"/>
+          <w:kern w:val="0"/>
+          <w:sz w:val="28"/>
+          <w:szCs w:val="28"/>
           <w:lang w:val="en-US" w:eastAsia="zh-CN" w:bidi="ar"/>
+        </w:rPr>
+        <w:t xml:space="preserve">python3 </w:t>
+      </w:r>
+      <w:r>
+        <w:rPr>
+          <w:rFonts w:hint="default" w:ascii="Times New Roman" w:hAnsi="Times New Roman" w:eastAsia="SimSun" w:cs="Times New Roman"/>
+          <w:color w:val="000000"/>
+          <w:kern w:val="0"/>
+          <w:sz w:val="28"/>
+          <w:szCs w:val="28"/>
+          <w:lang w:val="uk-UA" w:eastAsia="zh-CN" w:bidi="ar"/>
+        </w:rPr>
+        <w:t xml:space="preserve">разом з його пакедж менеджером </w:t>
+      </w:r>
+      <w:r>
+        <w:rPr>
+          <w:rFonts w:hint="default" w:ascii="Times New Roman" w:hAnsi="Times New Roman" w:eastAsia="SimSun" w:cs="Times New Roman"/>
+          <w:color w:val="000000"/>
+          <w:kern w:val="0"/>
+          <w:sz w:val="28"/>
+          <w:szCs w:val="28"/>
+          <w:lang w:val="en-US" w:eastAsia="zh-CN" w:bidi="ar"/>
+        </w:rPr>
+        <w:t>pip</w:t>
+      </w:r>
+      <w:r>
+        <w:rPr>
+          <w:rFonts w:hint="default" w:ascii="Times New Roman" w:hAnsi="Times New Roman" w:eastAsia="SimSun" w:cs="Times New Roman"/>
+          <w:color w:val="000000"/>
+          <w:kern w:val="0"/>
+          <w:sz w:val="28"/>
+          <w:szCs w:val="28"/>
+          <w:lang w:val="uk-UA" w:eastAsia="zh-CN" w:bidi="ar"/>
+        </w:rPr>
+        <w:t xml:space="preserve"> та пакеджом </w:t>
+      </w:r>
+      <w:r>
+        <w:rPr>
+          <w:rFonts w:hint="default" w:ascii="Times New Roman" w:hAnsi="Times New Roman" w:eastAsia="SimSun" w:cs="Times New Roman"/>
+          <w:color w:val="000000"/>
+          <w:kern w:val="0"/>
+          <w:sz w:val="28"/>
+          <w:szCs w:val="28"/>
+          <w:lang w:val="en-US" w:eastAsia="zh-CN" w:bidi="ar"/>
+        </w:rPr>
+        <w:t xml:space="preserve">Flask </w:t>
+      </w:r>
+      <w:r>
+        <w:rPr>
+          <w:rFonts w:hint="default" w:ascii="Times New Roman" w:hAnsi="Times New Roman" w:eastAsia="SimSun" w:cs="Times New Roman"/>
+          <w:color w:val="000000"/>
+          <w:kern w:val="0"/>
+          <w:sz w:val="28"/>
+          <w:szCs w:val="28"/>
+          <w:lang w:val="uk-UA" w:eastAsia="zh-CN" w:bidi="ar"/>
+        </w:rPr>
+        <w:t>для розроки веб-додатків.</w:t>
+      </w:r>
+    </w:p>
+    <w:p>
+      <w:pPr>
+        <w:spacing w:line="240" w:lineRule="auto"/>
+        <w:jc w:val="both"/>
+        <w:rPr>
+          <w:rFonts w:hint="default" w:ascii="Times New Roman" w:hAnsi="Times New Roman" w:eastAsia="SimSun" w:cs="Times New Roman"/>
+          <w:color w:val="000000"/>
+          <w:kern w:val="0"/>
+          <w:sz w:val="28"/>
+          <w:szCs w:val="28"/>
+          <w:lang w:val="uk-UA" w:eastAsia="zh-CN" w:bidi="ar"/>
+        </w:rPr>
+      </w:pPr>
+      <w:bookmarkStart w:id="0" w:name="_GoBack"/>
+      <w:bookmarkEnd w:id="0"/>
+    </w:p>
+    <w:p>
+      <w:pPr>
+        <w:spacing w:line="240" w:lineRule="auto"/>
+        <w:jc w:val="center"/>
+        <w:rPr>
+          <w:rFonts w:hint="default" w:ascii="Times New Roman" w:hAnsi="Times New Roman" w:cs="Times New Roman"/>
+          <w:sz w:val="28"/>
+          <w:szCs w:val="28"/>
+        </w:rPr>
+      </w:pPr>
+      <w:r>
+        <w:rPr>
+          <w:rFonts w:hint="default" w:ascii="Times New Roman" w:hAnsi="Times New Roman" w:cs="Times New Roman"/>
+          <w:sz w:val="28"/>
+          <w:szCs w:val="28"/>
         </w:rPr>
         <w:drawing>
           <wp:inline distT="0" distB="0" distL="114300" distR="114300">
-            <wp:extent cx="3787775" cy="1398905"/>
-            <wp:effectExtent l="0" t="0" r="6985" b="3175"/>
-            <wp:docPr id="2" name="Picture 2" descr="1"/>
+            <wp:extent cx="6118225" cy="2024380"/>
+            <wp:effectExtent l="0" t="0" r="8255" b="2540"/>
+            <wp:docPr id="10" name="Picture 1"/>
             <wp:cNvGraphicFramePr>
               <a:graphicFrameLocks xmlns:a="http://schemas.openxmlformats.org/drawingml/2006/main" noChangeAspect="1"/>
             </wp:cNvGraphicFramePr>
@@ -1016,14 +1117,13 @@
               <a:graphicData uri="http://schemas.openxmlformats.org/drawingml/2006/picture">
                 <pic:pic xmlns:pic="http://schemas.openxmlformats.org/drawingml/2006/picture">
                   <pic:nvPicPr>
-                    <pic:cNvPr id="2" name="Picture 2" descr="1"/>
+                    <pic:cNvPr id="10" name="Picture 1"/>
                     <pic:cNvPicPr>
                       <a:picLocks noChangeAspect="1"/>
                     </pic:cNvPicPr>
                   </pic:nvPicPr>
                   <pic:blipFill>
                     <a:blip r:embed="rId7"/>
-                    <a:srcRect l="3385" t="8267" r="49382" b="56660"/>
                     <a:stretch>
                       <a:fillRect/>
                     </a:stretch>
@@ -1031,17 +1131,99 @@
                   <pic:spPr>
                     <a:xfrm>
                       <a:off x="0" y="0"/>
-                      <a:ext cx="3787775" cy="1398905"/>
+                      <a:ext cx="6118225" cy="2024380"/>
                     </a:xfrm>
                     <a:prstGeom prst="rect">
                       <a:avLst/>
                     </a:prstGeom>
+                    <a:noFill/>
+                    <a:ln>
+                      <a:noFill/>
+                    </a:ln>
                   </pic:spPr>
                 </pic:pic>
               </a:graphicData>
             </a:graphic>
           </wp:inline>
         </w:drawing>
+      </w:r>
+    </w:p>
+    <w:p>
+      <w:pPr>
+        <w:spacing w:line="240" w:lineRule="auto"/>
+        <w:jc w:val="center"/>
+        <w:rPr>
+          <w:rFonts w:hint="default" w:ascii="Times New Roman" w:hAnsi="Times New Roman" w:cs="Times New Roman"/>
+          <w:sz w:val="28"/>
+          <w:szCs w:val="28"/>
+          <w:lang w:val="uk-UA" w:eastAsia="zh-CN"/>
+        </w:rPr>
+      </w:pPr>
+    </w:p>
+    <w:p>
+      <w:pPr>
+        <w:spacing w:line="240" w:lineRule="auto"/>
+        <w:jc w:val="both"/>
+        <w:rPr>
+          <w:rFonts w:hint="default" w:ascii="Times New Roman" w:hAnsi="Times New Roman" w:cs="Times New Roman"/>
+          <w:sz w:val="28"/>
+          <w:szCs w:val="28"/>
+          <w:lang w:val="en-US" w:eastAsia="zh-CN"/>
+        </w:rPr>
+      </w:pPr>
+      <w:r>
+        <w:rPr>
+          <w:rFonts w:hint="default" w:ascii="Times New Roman" w:hAnsi="Times New Roman" w:cs="Times New Roman"/>
+          <w:sz w:val="28"/>
+          <w:szCs w:val="28"/>
+          <w:lang w:val="uk-UA" w:eastAsia="zh-CN"/>
+        </w:rPr>
+        <w:t xml:space="preserve">Створюю файл </w:t>
+      </w:r>
+      <w:r>
+        <w:rPr>
+          <w:rFonts w:hint="default" w:ascii="Times New Roman" w:hAnsi="Times New Roman" w:cs="Times New Roman"/>
+          <w:sz w:val="28"/>
+          <w:szCs w:val="28"/>
+          <w:lang w:val="en-US" w:eastAsia="zh-CN"/>
+        </w:rPr>
+        <w:t xml:space="preserve">hello.py </w:t>
+      </w:r>
+      <w:r>
+        <w:rPr>
+          <w:rFonts w:hint="default" w:ascii="Times New Roman" w:hAnsi="Times New Roman" w:cs="Times New Roman"/>
+          <w:sz w:val="28"/>
+          <w:szCs w:val="28"/>
+          <w:lang w:val="uk-UA" w:eastAsia="zh-CN"/>
+        </w:rPr>
+        <w:t xml:space="preserve">завдяки редактору коду </w:t>
+      </w:r>
+      <w:r>
+        <w:rPr>
+          <w:rFonts w:hint="default" w:ascii="Times New Roman" w:hAnsi="Times New Roman" w:cs="Times New Roman"/>
+          <w:sz w:val="28"/>
+          <w:szCs w:val="28"/>
+          <w:lang w:val="en-US" w:eastAsia="zh-CN"/>
+        </w:rPr>
+        <w:t xml:space="preserve">vim, </w:t>
+      </w:r>
+      <w:r>
+        <w:rPr>
+          <w:rFonts w:hint="default" w:ascii="Times New Roman" w:hAnsi="Times New Roman" w:cs="Times New Roman"/>
+          <w:sz w:val="28"/>
+          <w:szCs w:val="28"/>
+          <w:lang w:val="uk-UA" w:eastAsia="zh-CN"/>
+        </w:rPr>
+        <w:t>для перевірки справності</w:t>
+      </w:r>
+      <w:r>
+        <w:rPr>
+          <w:rFonts w:hint="default" w:ascii="Times New Roman" w:hAnsi="Times New Roman" w:cs="Times New Roman"/>
+          <w:sz w:val="28"/>
+          <w:szCs w:val="28"/>
+          <w:lang w:val="en-US" w:eastAsia="zh-CN"/>
+        </w:rPr>
+        <w:t>.</w:t>
       </w:r>
     </w:p>
     <w:p>
@@ -1119,6 +1301,56 @@
           <w:lang w:val="en-US" w:eastAsia="zh-CN" w:bidi="ar"/>
         </w:rPr>
       </w:pPr>
+    </w:p>
+    <w:p>
+      <w:pPr>
+        <w:spacing w:line="240" w:lineRule="auto"/>
+        <w:jc w:val="both"/>
+        <w:rPr>
+          <w:rFonts w:hint="default" w:ascii="Times New Roman" w:hAnsi="Times New Roman" w:eastAsia="SimSun" w:cs="Times New Roman"/>
+          <w:color w:val="000000"/>
+          <w:kern w:val="0"/>
+          <w:sz w:val="28"/>
+          <w:szCs w:val="28"/>
+          <w:lang w:val="en-US" w:eastAsia="zh-CN" w:bidi="ar"/>
+        </w:rPr>
+      </w:pPr>
+      <w:r>
+        <w:rPr>
+          <w:rFonts w:hint="default" w:ascii="Times New Roman" w:hAnsi="Times New Roman" w:eastAsia="SimSun" w:cs="Times New Roman"/>
+          <w:color w:val="000000"/>
+          <w:kern w:val="0"/>
+          <w:sz w:val="28"/>
+          <w:szCs w:val="28"/>
+          <w:lang w:val="uk-UA" w:eastAsia="zh-CN" w:bidi="ar"/>
+        </w:rPr>
+        <w:t xml:space="preserve">Запускаю створений скрипт </w:t>
+      </w:r>
+      <w:r>
+        <w:rPr>
+          <w:rFonts w:hint="default" w:ascii="Times New Roman" w:hAnsi="Times New Roman" w:eastAsia="SimSun" w:cs="Times New Roman"/>
+          <w:color w:val="000000"/>
+          <w:kern w:val="0"/>
+          <w:sz w:val="28"/>
+          <w:szCs w:val="28"/>
+          <w:lang w:val="en-US" w:eastAsia="zh-CN" w:bidi="ar"/>
+        </w:rPr>
+        <w:t>hello.py.</w:t>
+      </w:r>
+    </w:p>
+    <w:p>
+      <w:pPr>
+        <w:spacing w:line="240" w:lineRule="auto"/>
+        <w:jc w:val="center"/>
+        <w:rPr>
+          <w:rFonts w:hint="default" w:ascii="Times New Roman" w:hAnsi="Times New Roman" w:eastAsia="SimSun" w:cs="Times New Roman"/>
+          <w:color w:val="000000"/>
+          <w:kern w:val="0"/>
+          <w:sz w:val="28"/>
+          <w:szCs w:val="28"/>
+          <w:lang w:val="en-US" w:eastAsia="zh-CN" w:bidi="ar"/>
+        </w:rPr>
+      </w:pPr>
       <w:r>
         <w:rPr>
           <w:rFonts w:hint="default" w:ascii="Times New Roman" w:hAnsi="Times New Roman" w:eastAsia="SimSun" w:cs="Times New Roman"/>
@@ -1181,6 +1413,89 @@
           <w:lang w:val="en-US" w:eastAsia="zh-CN" w:bidi="ar"/>
         </w:rPr>
       </w:pPr>
+    </w:p>
+    <w:p>
+      <w:pPr>
+        <w:spacing w:line="240" w:lineRule="auto"/>
+        <w:jc w:val="both"/>
+        <w:rPr>
+          <w:rFonts w:hint="default" w:ascii="Times New Roman" w:hAnsi="Times New Roman" w:eastAsia="SimSun" w:cs="Times New Roman"/>
+          <w:color w:val="000000"/>
+          <w:kern w:val="0"/>
+          <w:sz w:val="28"/>
+          <w:szCs w:val="28"/>
+          <w:lang w:val="uk-UA" w:eastAsia="zh-CN" w:bidi="ar"/>
+        </w:rPr>
+      </w:pPr>
+      <w:r>
+        <w:rPr>
+          <w:rFonts w:hint="default" w:ascii="Times New Roman" w:hAnsi="Times New Roman" w:eastAsia="SimSun" w:cs="Times New Roman"/>
+          <w:color w:val="000000"/>
+          <w:kern w:val="0"/>
+          <w:sz w:val="28"/>
+          <w:szCs w:val="28"/>
+          <w:lang w:val="uk-UA" w:eastAsia="zh-CN" w:bidi="ar"/>
+        </w:rPr>
+        <w:t xml:space="preserve">Вводжу </w:t>
+      </w:r>
+      <w:r>
+        <w:rPr>
+          <w:rFonts w:hint="default" w:ascii="Times New Roman" w:hAnsi="Times New Roman" w:eastAsia="SimSun" w:cs="Times New Roman"/>
+          <w:color w:val="000000"/>
+          <w:kern w:val="0"/>
+          <w:sz w:val="28"/>
+          <w:szCs w:val="28"/>
+          <w:lang w:val="en-US" w:eastAsia="zh-CN" w:bidi="ar"/>
+        </w:rPr>
+        <w:t>ip</w:t>
+      </w:r>
+      <w:r>
+        <w:rPr>
+          <w:rFonts w:hint="default" w:ascii="Times New Roman" w:hAnsi="Times New Roman" w:eastAsia="SimSun" w:cs="Times New Roman"/>
+          <w:color w:val="000000"/>
+          <w:kern w:val="0"/>
+          <w:sz w:val="28"/>
+          <w:szCs w:val="28"/>
+          <w:lang w:val="uk-UA" w:eastAsia="zh-CN" w:bidi="ar"/>
+        </w:rPr>
+        <w:t xml:space="preserve">-адресу </w:t>
+      </w:r>
+      <w:r>
+        <w:rPr>
+          <w:rFonts w:hint="default" w:ascii="Times New Roman" w:hAnsi="Times New Roman" w:eastAsia="SimSun" w:cs="Times New Roman"/>
+          <w:color w:val="000000"/>
+          <w:kern w:val="0"/>
+          <w:sz w:val="28"/>
+          <w:szCs w:val="28"/>
+          <w:lang w:val="en-US" w:eastAsia="zh-CN" w:bidi="ar"/>
+        </w:rPr>
+        <w:t xml:space="preserve">127.0.0.1:5000 </w:t>
+      </w:r>
+      <w:r>
+        <w:rPr>
+          <w:rFonts w:hint="default" w:ascii="Times New Roman" w:hAnsi="Times New Roman" w:eastAsia="SimSun" w:cs="Times New Roman"/>
+          <w:color w:val="000000"/>
+          <w:kern w:val="0"/>
+          <w:sz w:val="28"/>
+          <w:szCs w:val="28"/>
+          <w:lang w:val="uk-UA" w:eastAsia="zh-CN" w:bidi="ar"/>
+        </w:rPr>
+        <w:t>та переглядаю створений сайт.</w:t>
+      </w:r>
+    </w:p>
+    <w:p>
+      <w:pPr>
+        <w:spacing w:line="240" w:lineRule="auto"/>
+        <w:jc w:val="center"/>
+        <w:rPr>
+          <w:rFonts w:hint="default" w:ascii="Times New Roman" w:hAnsi="Times New Roman" w:eastAsia="SimSun" w:cs="Times New Roman"/>
+          <w:color w:val="000000"/>
+          <w:kern w:val="0"/>
+          <w:sz w:val="28"/>
+          <w:szCs w:val="28"/>
+          <w:lang w:val="en-US" w:eastAsia="zh-CN" w:bidi="ar"/>
+        </w:rPr>
+      </w:pPr>
       <w:r>
         <w:rPr>
           <w:rFonts w:hint="default" w:ascii="Times New Roman" w:hAnsi="Times New Roman" w:eastAsia="SimSun" w:cs="Times New Roman"/>
@@ -1233,9 +1548,91 @@
     <w:p>
       <w:pPr>
         <w:spacing w:line="240" w:lineRule="auto"/>
-        <w:jc w:val="center"/>
-      </w:pPr>
-      <w:r>
+        <w:jc w:val="both"/>
+        <w:rPr>
+          <w:rFonts w:hint="default" w:ascii="Times New Roman" w:hAnsi="Times New Roman" w:eastAsia="SimSun" w:cs="Times New Roman"/>
+          <w:color w:val="000000"/>
+          <w:kern w:val="0"/>
+          <w:sz w:val="28"/>
+          <w:szCs w:val="28"/>
+          <w:lang w:val="en-US" w:eastAsia="zh-CN" w:bidi="ar"/>
+        </w:rPr>
+      </w:pPr>
+    </w:p>
+    <w:p>
+      <w:pPr>
+        <w:spacing w:line="240" w:lineRule="auto"/>
+        <w:jc w:val="both"/>
+        <w:rPr>
+          <w:rFonts w:hint="default" w:ascii="Times New Roman" w:hAnsi="Times New Roman" w:eastAsia="SimSun" w:cs="Times New Roman"/>
+          <w:color w:val="000000"/>
+          <w:kern w:val="0"/>
+          <w:sz w:val="28"/>
+          <w:szCs w:val="28"/>
+          <w:lang w:val="en-US" w:eastAsia="zh-CN" w:bidi="ar"/>
+        </w:rPr>
+      </w:pPr>
+      <w:r>
+        <w:rPr>
+          <w:rFonts w:hint="default" w:ascii="Times New Roman" w:hAnsi="Times New Roman" w:eastAsia="SimSun" w:cs="Times New Roman"/>
+          <w:color w:val="000000"/>
+          <w:kern w:val="0"/>
+          <w:sz w:val="28"/>
+          <w:szCs w:val="28"/>
+          <w:lang w:val="uk-UA" w:eastAsia="zh-CN" w:bidi="ar"/>
+        </w:rPr>
+        <w:t xml:space="preserve">Створюю папку </w:t>
+      </w:r>
+      <w:r>
+        <w:rPr>
+          <w:rFonts w:hint="default" w:ascii="Times New Roman" w:hAnsi="Times New Roman" w:eastAsia="SimSun" w:cs="Times New Roman"/>
+          <w:color w:val="000000"/>
+          <w:kern w:val="0"/>
+          <w:sz w:val="28"/>
+          <w:szCs w:val="28"/>
+          <w:lang w:val="en-US" w:eastAsia="zh-CN" w:bidi="ar"/>
+        </w:rPr>
+        <w:t xml:space="preserve">Flask </w:t>
+      </w:r>
+      <w:r>
+        <w:rPr>
+          <w:rFonts w:hint="default" w:ascii="Times New Roman" w:hAnsi="Times New Roman" w:eastAsia="SimSun" w:cs="Times New Roman"/>
+          <w:color w:val="000000"/>
+          <w:kern w:val="0"/>
+          <w:sz w:val="28"/>
+          <w:szCs w:val="28"/>
+          <w:lang w:val="uk-UA" w:eastAsia="zh-CN" w:bidi="ar"/>
+        </w:rPr>
+        <w:t xml:space="preserve">та переношу файл </w:t>
+      </w:r>
+      <w:r>
+        <w:rPr>
+          <w:rFonts w:hint="default" w:ascii="Times New Roman" w:hAnsi="Times New Roman" w:eastAsia="SimSun" w:cs="Times New Roman"/>
+          <w:color w:val="000000"/>
+          <w:kern w:val="0"/>
+          <w:sz w:val="28"/>
+          <w:szCs w:val="28"/>
+          <w:lang w:val="en-US" w:eastAsia="zh-CN" w:bidi="ar"/>
+        </w:rPr>
+        <w:t>hello.py.</w:t>
+      </w:r>
+    </w:p>
+    <w:p>
+      <w:pPr>
+        <w:spacing w:line="240" w:lineRule="auto"/>
+        <w:jc w:val="center"/>
+        <w:rPr>
+          <w:rFonts w:hint="default" w:ascii="Times New Roman" w:hAnsi="Times New Roman" w:cs="Times New Roman"/>
+          <w:sz w:val="28"/>
+          <w:szCs w:val="28"/>
+        </w:rPr>
+      </w:pPr>
+      <w:r>
+        <w:rPr>
+          <w:rFonts w:hint="default" w:ascii="Times New Roman" w:hAnsi="Times New Roman" w:cs="Times New Roman"/>
+          <w:sz w:val="28"/>
+          <w:szCs w:val="28"/>
+        </w:rPr>
         <w:drawing>
           <wp:inline distT="0" distB="0" distL="114300" distR="114300">
             <wp:extent cx="6118860" cy="1146810"/>
@@ -1283,8 +1680,77 @@
       <w:pPr>
         <w:spacing w:line="240" w:lineRule="auto"/>
         <w:jc w:val="center"/>
-      </w:pPr>
-      <w:r>
+        <w:rPr>
+          <w:rFonts w:hint="default" w:ascii="Times New Roman" w:hAnsi="Times New Roman" w:cs="Times New Roman"/>
+          <w:sz w:val="28"/>
+          <w:szCs w:val="28"/>
+        </w:rPr>
+      </w:pPr>
+    </w:p>
+    <w:p>
+      <w:pPr>
+        <w:spacing w:line="240" w:lineRule="auto"/>
+        <w:jc w:val="both"/>
+        <w:rPr>
+          <w:rFonts w:hint="default" w:ascii="Times New Roman" w:hAnsi="Times New Roman" w:cs="Times New Roman"/>
+          <w:sz w:val="28"/>
+          <w:szCs w:val="28"/>
+          <w:lang w:val="en-US"/>
+        </w:rPr>
+      </w:pPr>
+      <w:r>
+        <w:rPr>
+          <w:rFonts w:hint="default" w:ascii="Times New Roman" w:hAnsi="Times New Roman" w:cs="Times New Roman"/>
+          <w:sz w:val="28"/>
+          <w:szCs w:val="28"/>
+          <w:lang w:val="uk-UA"/>
+        </w:rPr>
+        <w:t xml:space="preserve">Також заповнюю файл </w:t>
+      </w:r>
+      <w:r>
+        <w:rPr>
+          <w:rFonts w:hint="default" w:ascii="Times New Roman" w:hAnsi="Times New Roman" w:cs="Times New Roman"/>
+          <w:sz w:val="28"/>
+          <w:szCs w:val="28"/>
+          <w:lang w:val="en-US"/>
+        </w:rPr>
+        <w:t xml:space="preserve">.dockerignore </w:t>
+      </w:r>
+      <w:r>
+        <w:rPr>
+          <w:rFonts w:hint="default" w:ascii="Times New Roman" w:hAnsi="Times New Roman" w:cs="Times New Roman"/>
+          <w:sz w:val="28"/>
+          <w:szCs w:val="28"/>
+          <w:lang w:val="uk-UA"/>
+        </w:rPr>
+        <w:t xml:space="preserve">який має похоже використання на файл </w:t>
+      </w:r>
+      <w:r>
+        <w:rPr>
+          <w:rFonts w:hint="default" w:ascii="Times New Roman" w:hAnsi="Times New Roman" w:cs="Times New Roman"/>
+          <w:sz w:val="28"/>
+          <w:szCs w:val="28"/>
+          <w:lang w:val="en-US"/>
+        </w:rPr>
+        <w:t>.gitignore.</w:t>
+      </w:r>
+    </w:p>
+    <w:p>
+      <w:pPr>
+        <w:spacing w:line="240" w:lineRule="auto"/>
+        <w:jc w:val="center"/>
+        <w:rPr>
+          <w:rFonts w:hint="default" w:ascii="Times New Roman" w:hAnsi="Times New Roman" w:cs="Times New Roman"/>
+          <w:sz w:val="28"/>
+          <w:szCs w:val="28"/>
+        </w:rPr>
+      </w:pPr>
+      <w:r>
+        <w:rPr>
+          <w:rFonts w:hint="default" w:ascii="Times New Roman" w:hAnsi="Times New Roman" w:cs="Times New Roman"/>
+          <w:sz w:val="28"/>
+          <w:szCs w:val="28"/>
+        </w:rPr>
         <w:drawing>
           <wp:inline distT="0" distB="0" distL="114300" distR="114300">
             <wp:extent cx="6116320" cy="837565"/>
@@ -1331,27 +1797,60 @@
     <w:p>
       <w:pPr>
         <w:spacing w:line="240" w:lineRule="auto"/>
-        <w:jc w:val="center"/>
-      </w:pPr>
-    </w:p>
-    <w:p>
-      <w:pPr>
-        <w:spacing w:line="240" w:lineRule="auto"/>
-        <w:jc w:val="center"/>
-      </w:pPr>
-    </w:p>
-    <w:p>
-      <w:pPr>
-        <w:spacing w:line="240" w:lineRule="auto"/>
         <w:jc w:val="both"/>
-      </w:pPr>
-    </w:p>
-    <w:p>
-      <w:pPr>
-        <w:spacing w:line="240" w:lineRule="auto"/>
-        <w:jc w:val="center"/>
-      </w:pPr>
-      <w:r>
+        <w:rPr>
+          <w:rFonts w:hint="default" w:ascii="Times New Roman" w:hAnsi="Times New Roman" w:cs="Times New Roman"/>
+          <w:sz w:val="28"/>
+          <w:szCs w:val="28"/>
+        </w:rPr>
+      </w:pPr>
+    </w:p>
+    <w:p>
+      <w:pPr>
+        <w:spacing w:line="240" w:lineRule="auto"/>
+        <w:jc w:val="both"/>
+        <w:rPr>
+          <w:rFonts w:hint="default" w:ascii="Times New Roman" w:hAnsi="Times New Roman" w:cs="Times New Roman"/>
+          <w:sz w:val="28"/>
+          <w:szCs w:val="28"/>
+          <w:lang w:val="en-US"/>
+        </w:rPr>
+      </w:pPr>
+      <w:r>
+        <w:rPr>
+          <w:rFonts w:hint="default" w:ascii="Times New Roman" w:hAnsi="Times New Roman" w:cs="Times New Roman"/>
+          <w:sz w:val="28"/>
+          <w:szCs w:val="28"/>
+          <w:lang w:val="uk-UA"/>
+        </w:rPr>
+        <w:t xml:space="preserve">Створюю файл </w:t>
+      </w:r>
+      <w:r>
+        <w:rPr>
+          <w:rFonts w:hint="default" w:ascii="Times New Roman" w:hAnsi="Times New Roman" w:cs="Times New Roman"/>
+          <w:sz w:val="28"/>
+          <w:szCs w:val="28"/>
+          <w:lang w:val="en-US"/>
+        </w:rPr>
+        <w:t>dockerfile.</w:t>
+      </w:r>
+    </w:p>
+    <w:p>
+      <w:pPr>
+        <w:spacing w:line="240" w:lineRule="auto"/>
+        <w:jc w:val="center"/>
+        <w:rPr>
+          <w:rFonts w:hint="default" w:ascii="Times New Roman" w:hAnsi="Times New Roman" w:cs="Times New Roman"/>
+          <w:sz w:val="28"/>
+          <w:szCs w:val="28"/>
+        </w:rPr>
+      </w:pPr>
+      <w:r>
+        <w:rPr>
+          <w:rFonts w:hint="default" w:ascii="Times New Roman" w:hAnsi="Times New Roman" w:cs="Times New Roman"/>
+          <w:sz w:val="28"/>
+          <w:szCs w:val="28"/>
+        </w:rPr>
         <w:drawing>
           <wp:inline distT="0" distB="0" distL="114300" distR="114300">
             <wp:extent cx="3571875" cy="285750"/>
@@ -1398,9 +1897,69 @@
     <w:p>
       <w:pPr>
         <w:spacing w:line="240" w:lineRule="auto"/>
-        <w:jc w:val="center"/>
-      </w:pPr>
-      <w:r>
+        <w:jc w:val="both"/>
+        <w:rPr>
+          <w:rFonts w:hint="default" w:ascii="Times New Roman" w:hAnsi="Times New Roman" w:cs="Times New Roman"/>
+          <w:sz w:val="28"/>
+          <w:szCs w:val="28"/>
+        </w:rPr>
+      </w:pPr>
+    </w:p>
+    <w:p>
+      <w:pPr>
+        <w:spacing w:line="240" w:lineRule="auto"/>
+        <w:jc w:val="both"/>
+        <w:rPr>
+          <w:rFonts w:hint="default" w:ascii="Times New Roman" w:hAnsi="Times New Roman" w:cs="Times New Roman"/>
+          <w:sz w:val="28"/>
+          <w:szCs w:val="28"/>
+          <w:lang w:val="uk-UA"/>
+        </w:rPr>
+      </w:pPr>
+      <w:r>
+        <w:rPr>
+          <w:rFonts w:hint="default" w:ascii="Times New Roman" w:hAnsi="Times New Roman" w:cs="Times New Roman"/>
+          <w:sz w:val="28"/>
+          <w:szCs w:val="28"/>
+          <w:lang w:val="uk-UA"/>
+        </w:rPr>
+        <w:t xml:space="preserve">Редагую файл </w:t>
+      </w:r>
+      <w:r>
+        <w:rPr>
+          <w:rFonts w:hint="default" w:ascii="Times New Roman" w:hAnsi="Times New Roman" w:cs="Times New Roman"/>
+          <w:sz w:val="28"/>
+          <w:szCs w:val="28"/>
+          <w:lang w:val="en-US"/>
+        </w:rPr>
+        <w:t xml:space="preserve">dockerfile </w:t>
+      </w:r>
+      <w:r>
+        <w:rPr>
+          <w:rFonts w:hint="default" w:ascii="Times New Roman" w:hAnsi="Times New Roman" w:cs="Times New Roman"/>
+          <w:sz w:val="28"/>
+          <w:szCs w:val="28"/>
+          <w:lang w:val="uk-UA"/>
+        </w:rPr>
+        <w:t>та зберігаю.</w:t>
+      </w:r>
+    </w:p>
+    <w:p>
+      <w:pPr>
+        <w:spacing w:line="240" w:lineRule="auto"/>
+        <w:jc w:val="center"/>
+        <w:rPr>
+          <w:rFonts w:hint="default" w:ascii="Times New Roman" w:hAnsi="Times New Roman" w:cs="Times New Roman"/>
+          <w:sz w:val="28"/>
+          <w:szCs w:val="28"/>
+        </w:rPr>
+      </w:pPr>
+      <w:r>
+        <w:rPr>
+          <w:rFonts w:hint="default" w:ascii="Times New Roman" w:hAnsi="Times New Roman" w:cs="Times New Roman"/>
+          <w:sz w:val="28"/>
+          <w:szCs w:val="28"/>
+        </w:rPr>
         <w:drawing>
           <wp:inline distT="0" distB="0" distL="114300" distR="114300">
             <wp:extent cx="6118225" cy="2641600"/>
@@ -1447,9 +2006,49 @@
     <w:p>
       <w:pPr>
         <w:spacing w:line="240" w:lineRule="auto"/>
-        <w:jc w:val="center"/>
-      </w:pPr>
-      <w:r>
+        <w:jc w:val="both"/>
+        <w:rPr>
+          <w:rFonts w:hint="default" w:ascii="Times New Roman" w:hAnsi="Times New Roman" w:cs="Times New Roman"/>
+          <w:sz w:val="28"/>
+          <w:szCs w:val="28"/>
+          <w:lang w:val="en-US"/>
+        </w:rPr>
+      </w:pPr>
+      <w:r>
+        <w:rPr>
+          <w:rFonts w:hint="default" w:ascii="Times New Roman" w:hAnsi="Times New Roman" w:cs="Times New Roman"/>
+          <w:sz w:val="28"/>
+          <w:szCs w:val="28"/>
+          <w:lang w:val="uk-UA"/>
+        </w:rPr>
+        <w:t xml:space="preserve">Редагую файл </w:t>
+      </w:r>
+      <w:r>
+        <w:rPr>
+          <w:rFonts w:hint="default" w:ascii="Times New Roman" w:hAnsi="Times New Roman" w:cs="Times New Roman"/>
+          <w:sz w:val="28"/>
+          <w:szCs w:val="28"/>
+          <w:lang w:val="en-US"/>
+        </w:rPr>
+        <w:t>hello.py.</w:t>
+      </w:r>
+    </w:p>
+    <w:p>
+      <w:pPr>
+        <w:spacing w:line="240" w:lineRule="auto"/>
+        <w:jc w:val="center"/>
+        <w:rPr>
+          <w:rFonts w:hint="default" w:ascii="Times New Roman" w:hAnsi="Times New Roman" w:cs="Times New Roman"/>
+          <w:sz w:val="28"/>
+          <w:szCs w:val="28"/>
+        </w:rPr>
+      </w:pPr>
+      <w:r>
+        <w:rPr>
+          <w:rFonts w:hint="default" w:ascii="Times New Roman" w:hAnsi="Times New Roman" w:cs="Times New Roman"/>
+          <w:sz w:val="28"/>
+          <w:szCs w:val="28"/>
+        </w:rPr>
         <w:drawing>
           <wp:inline distT="0" distB="0" distL="114300" distR="114300">
             <wp:extent cx="3324225" cy="285750"/>
@@ -1496,13 +2095,52 @@
     <w:p>
       <w:pPr>
         <w:spacing w:line="240" w:lineRule="auto"/>
-        <w:jc w:val="center"/>
-        <w:rPr>
-          <w:rFonts w:hint="default"/>
-          <w:lang w:val="en-US" w:eastAsia="zh-CN"/>
-        </w:rPr>
-      </w:pPr>
-      <w:r>
+        <w:jc w:val="both"/>
+        <w:rPr>
+          <w:rFonts w:hint="default" w:ascii="Times New Roman" w:hAnsi="Times New Roman" w:cs="Times New Roman"/>
+          <w:sz w:val="28"/>
+          <w:szCs w:val="28"/>
+        </w:rPr>
+      </w:pPr>
+    </w:p>
+    <w:p>
+      <w:pPr>
+        <w:spacing w:line="240" w:lineRule="auto"/>
+        <w:jc w:val="both"/>
+        <w:rPr>
+          <w:rFonts w:hint="default" w:ascii="Times New Roman" w:hAnsi="Times New Roman" w:cs="Times New Roman"/>
+          <w:sz w:val="28"/>
+          <w:szCs w:val="28"/>
+          <w:lang w:val="uk-UA"/>
+        </w:rPr>
+      </w:pPr>
+      <w:r>
+        <w:rPr>
+          <w:rFonts w:hint="default" w:ascii="Times New Roman" w:hAnsi="Times New Roman" w:cs="Times New Roman"/>
+          <w:sz w:val="28"/>
+          <w:szCs w:val="28"/>
+          <w:lang w:val="uk-UA"/>
+        </w:rPr>
+        <w:t>Записую новий код та зберігаю файл.</w:t>
+      </w:r>
+    </w:p>
+    <w:p>
+      <w:pPr>
+        <w:spacing w:line="240" w:lineRule="auto"/>
+        <w:jc w:val="center"/>
+        <w:rPr>
+          <w:rFonts w:hint="default" w:ascii="Times New Roman" w:hAnsi="Times New Roman" w:cs="Times New Roman"/>
+          <w:sz w:val="28"/>
+          <w:szCs w:val="28"/>
+          <w:lang w:val="en-US" w:eastAsia="zh-CN"/>
+        </w:rPr>
+      </w:pPr>
+      <w:r>
+        <w:rPr>
+          <w:rFonts w:hint="default" w:ascii="Times New Roman" w:hAnsi="Times New Roman" w:cs="Times New Roman"/>
+          <w:sz w:val="28"/>
+          <w:szCs w:val="28"/>
+        </w:rPr>
         <w:drawing>
           <wp:inline distT="0" distB="0" distL="114300" distR="114300">
             <wp:extent cx="6115685" cy="5375910"/>
@@ -1551,23 +2189,161 @@
         <w:spacing w:line="240" w:lineRule="auto"/>
         <w:jc w:val="both"/>
         <w:rPr>
-          <w:rFonts w:hint="default"/>
-          <w:lang w:val="en-US" w:eastAsia="zh-CN"/>
-        </w:rPr>
-      </w:pPr>
-    </w:p>
-    <w:p>
-      <w:pPr>
-        <w:spacing w:line="240" w:lineRule="auto"/>
-        <w:jc w:val="center"/>
-        <w:rPr>
-          <w:rFonts w:hint="default"/>
-          <w:lang w:val="en-US" w:eastAsia="zh-CN"/>
-        </w:rPr>
-      </w:pPr>
-      <w:r>
-        <w:rPr>
-          <w:rFonts w:hint="default"/>
+          <w:rFonts w:hint="default" w:ascii="Times New Roman" w:hAnsi="Times New Roman" w:cs="Times New Roman"/>
+          <w:sz w:val="28"/>
+          <w:szCs w:val="28"/>
+          <w:lang w:val="en-US" w:eastAsia="zh-CN"/>
+        </w:rPr>
+      </w:pPr>
+    </w:p>
+    <w:p>
+      <w:pPr>
+        <w:spacing w:line="240" w:lineRule="auto"/>
+        <w:jc w:val="both"/>
+        <w:rPr>
+          <w:rFonts w:hint="default" w:ascii="Times New Roman" w:hAnsi="Times New Roman" w:cs="Times New Roman"/>
+          <w:sz w:val="28"/>
+          <w:szCs w:val="28"/>
+          <w:lang w:val="en-US" w:eastAsia="zh-CN"/>
+        </w:rPr>
+      </w:pPr>
+    </w:p>
+    <w:p>
+      <w:pPr>
+        <w:spacing w:line="240" w:lineRule="auto"/>
+        <w:jc w:val="both"/>
+        <w:rPr>
+          <w:rFonts w:hint="default" w:ascii="Times New Roman" w:hAnsi="Times New Roman" w:cs="Times New Roman"/>
+          <w:sz w:val="28"/>
+          <w:szCs w:val="28"/>
+          <w:lang w:val="en-US" w:eastAsia="zh-CN"/>
+        </w:rPr>
+      </w:pPr>
+    </w:p>
+    <w:p>
+      <w:pPr>
+        <w:spacing w:line="240" w:lineRule="auto"/>
+        <w:jc w:val="both"/>
+        <w:rPr>
+          <w:rFonts w:hint="default" w:ascii="Times New Roman" w:hAnsi="Times New Roman" w:cs="Times New Roman"/>
+          <w:sz w:val="28"/>
+          <w:szCs w:val="28"/>
+          <w:lang w:val="en-US" w:eastAsia="zh-CN"/>
+        </w:rPr>
+      </w:pPr>
+    </w:p>
+    <w:p>
+      <w:pPr>
+        <w:spacing w:line="240" w:lineRule="auto"/>
+        <w:jc w:val="both"/>
+        <w:rPr>
+          <w:rFonts w:hint="default" w:ascii="Times New Roman" w:hAnsi="Times New Roman" w:cs="Times New Roman"/>
+          <w:sz w:val="28"/>
+          <w:szCs w:val="28"/>
+          <w:lang w:val="en-US" w:eastAsia="zh-CN"/>
+        </w:rPr>
+      </w:pPr>
+    </w:p>
+    <w:p>
+      <w:pPr>
+        <w:spacing w:line="240" w:lineRule="auto"/>
+        <w:jc w:val="both"/>
+        <w:rPr>
+          <w:rFonts w:hint="default" w:ascii="Times New Roman" w:hAnsi="Times New Roman" w:cs="Times New Roman"/>
+          <w:sz w:val="28"/>
+          <w:szCs w:val="28"/>
+          <w:lang w:val="en-US" w:eastAsia="zh-CN"/>
+        </w:rPr>
+      </w:pPr>
+    </w:p>
+    <w:p>
+      <w:pPr>
+        <w:spacing w:line="240" w:lineRule="auto"/>
+        <w:jc w:val="both"/>
+        <w:rPr>
+          <w:rFonts w:hint="default" w:ascii="Times New Roman" w:hAnsi="Times New Roman" w:cs="Times New Roman"/>
+          <w:sz w:val="28"/>
+          <w:szCs w:val="28"/>
+          <w:lang w:val="en-US" w:eastAsia="zh-CN"/>
+        </w:rPr>
+      </w:pPr>
+    </w:p>
+    <w:p>
+      <w:pPr>
+        <w:spacing w:line="240" w:lineRule="auto"/>
+        <w:jc w:val="both"/>
+        <w:rPr>
+          <w:rFonts w:hint="default" w:ascii="Times New Roman" w:hAnsi="Times New Roman" w:cs="Times New Roman"/>
+          <w:sz w:val="28"/>
+          <w:szCs w:val="28"/>
+          <w:lang w:val="en-US" w:eastAsia="zh-CN"/>
+        </w:rPr>
+      </w:pPr>
+    </w:p>
+    <w:p>
+      <w:pPr>
+        <w:spacing w:line="240" w:lineRule="auto"/>
+        <w:jc w:val="both"/>
+        <w:rPr>
+          <w:rFonts w:hint="default" w:ascii="Times New Roman" w:hAnsi="Times New Roman" w:cs="Times New Roman"/>
+          <w:sz w:val="28"/>
+          <w:szCs w:val="28"/>
+          <w:lang w:val="en-US" w:eastAsia="zh-CN"/>
+        </w:rPr>
+      </w:pPr>
+      <w:r>
+        <w:rPr>
+          <w:rFonts w:hint="default" w:ascii="Times New Roman" w:hAnsi="Times New Roman" w:cs="Times New Roman"/>
+          <w:sz w:val="28"/>
+          <w:szCs w:val="28"/>
+          <w:lang w:val="uk-UA" w:eastAsia="zh-CN"/>
+        </w:rPr>
+        <w:t>Білжу імейдж</w:t>
+      </w:r>
+      <w:r>
+        <w:rPr>
+          <w:rFonts w:hint="default" w:ascii="Times New Roman" w:hAnsi="Times New Roman" w:cs="Times New Roman"/>
+          <w:sz w:val="28"/>
+          <w:szCs w:val="28"/>
+          <w:lang w:val="en-US" w:eastAsia="zh-CN"/>
+        </w:rPr>
+        <w:t>,</w:t>
+      </w:r>
+      <w:r>
+        <w:rPr>
+          <w:rFonts w:hint="default" w:ascii="Times New Roman" w:hAnsi="Times New Roman" w:cs="Times New Roman"/>
+          <w:sz w:val="28"/>
+          <w:szCs w:val="28"/>
+          <w:lang w:val="uk-UA" w:eastAsia="zh-CN"/>
+        </w:rPr>
+        <w:t xml:space="preserve"> що зветься </w:t>
+      </w:r>
+      <w:r>
+        <w:rPr>
+          <w:rFonts w:hint="default" w:ascii="Times New Roman" w:hAnsi="Times New Roman" w:cs="Times New Roman"/>
+          <w:sz w:val="28"/>
+          <w:szCs w:val="28"/>
+          <w:lang w:val="en-US" w:eastAsia="zh-CN"/>
+        </w:rPr>
+        <w:t>docker:latest.</w:t>
+      </w:r>
+    </w:p>
+    <w:p>
+      <w:pPr>
+        <w:spacing w:line="240" w:lineRule="auto"/>
+        <w:jc w:val="center"/>
+        <w:rPr>
+          <w:rFonts w:hint="default" w:ascii="Times New Roman" w:hAnsi="Times New Roman" w:cs="Times New Roman"/>
+          <w:sz w:val="28"/>
+          <w:szCs w:val="28"/>
+          <w:lang w:val="en-US" w:eastAsia="zh-CN"/>
+        </w:rPr>
+      </w:pPr>
+      <w:r>
+        <w:rPr>
+          <w:rFonts w:hint="default" w:ascii="Times New Roman" w:hAnsi="Times New Roman" w:cs="Times New Roman"/>
+          <w:sz w:val="28"/>
+          <w:szCs w:val="28"/>
           <w:lang w:val="en-US" w:eastAsia="zh-CN"/>
         </w:rPr>
         <w:drawing>
@@ -1613,15 +2389,115 @@
     <w:p>
       <w:pPr>
         <w:spacing w:line="240" w:lineRule="auto"/>
-        <w:jc w:val="center"/>
-        <w:rPr>
-          <w:rFonts w:hint="default"/>
-          <w:lang w:val="en-US" w:eastAsia="zh-CN"/>
-        </w:rPr>
-      </w:pPr>
-      <w:r>
-        <w:rPr>
-          <w:rFonts w:hint="default"/>
+        <w:jc w:val="both"/>
+        <w:rPr>
+          <w:rFonts w:hint="default" w:ascii="Times New Roman" w:hAnsi="Times New Roman" w:cs="Times New Roman"/>
+          <w:sz w:val="28"/>
+          <w:szCs w:val="28"/>
+          <w:lang w:val="en-US" w:eastAsia="zh-CN"/>
+        </w:rPr>
+      </w:pPr>
+    </w:p>
+    <w:p>
+      <w:pPr>
+        <w:spacing w:line="240" w:lineRule="auto"/>
+        <w:jc w:val="both"/>
+        <w:rPr>
+          <w:rFonts w:hint="default" w:ascii="Times New Roman" w:hAnsi="Times New Roman" w:cs="Times New Roman"/>
+          <w:sz w:val="28"/>
+          <w:szCs w:val="28"/>
+          <w:lang w:val="en-US" w:eastAsia="zh-CN"/>
+        </w:rPr>
+      </w:pPr>
+      <w:r>
+        <w:rPr>
+          <w:rFonts w:hint="default" w:ascii="Times New Roman" w:hAnsi="Times New Roman" w:cs="Times New Roman"/>
+          <w:sz w:val="28"/>
+          <w:szCs w:val="28"/>
+          <w:lang w:val="uk-UA" w:eastAsia="zh-CN"/>
+        </w:rPr>
+        <w:t xml:space="preserve">Створюю маску </w:t>
+      </w:r>
+      <w:r>
+        <w:rPr>
+          <w:rFonts w:hint="default" w:ascii="Times New Roman" w:hAnsi="Times New Roman" w:cs="Times New Roman"/>
+          <w:sz w:val="28"/>
+          <w:szCs w:val="28"/>
+          <w:lang w:val="en-US" w:eastAsia="zh-CN"/>
+        </w:rPr>
+        <w:t xml:space="preserve">subnet </w:t>
+      </w:r>
+      <w:r>
+        <w:rPr>
+          <w:rFonts w:hint="default" w:ascii="Times New Roman" w:hAnsi="Times New Roman" w:cs="Times New Roman"/>
+          <w:sz w:val="28"/>
+          <w:szCs w:val="28"/>
+          <w:lang w:val="uk-UA" w:eastAsia="zh-CN"/>
+        </w:rPr>
+        <w:t xml:space="preserve">яка містить </w:t>
+      </w:r>
+      <w:r>
+        <w:rPr>
+          <w:rFonts w:hint="default" w:ascii="Times New Roman" w:hAnsi="Times New Roman" w:cs="Times New Roman"/>
+          <w:sz w:val="28"/>
+          <w:szCs w:val="28"/>
+          <w:lang w:val="en-US" w:eastAsia="zh-CN"/>
+        </w:rPr>
+        <w:t>ip-</w:t>
+      </w:r>
+      <w:r>
+        <w:rPr>
+          <w:rFonts w:hint="default" w:ascii="Times New Roman" w:hAnsi="Times New Roman" w:cs="Times New Roman"/>
+          <w:sz w:val="28"/>
+          <w:szCs w:val="28"/>
+          <w:lang w:val="uk-UA" w:eastAsia="zh-CN"/>
+        </w:rPr>
+        <w:t xml:space="preserve">адрес </w:t>
+      </w:r>
+      <w:r>
+        <w:rPr>
+          <w:rFonts w:hint="default" w:ascii="Times New Roman" w:hAnsi="Times New Roman" w:cs="Times New Roman"/>
+          <w:sz w:val="28"/>
+          <w:szCs w:val="28"/>
+          <w:lang w:val="en-US" w:eastAsia="zh-CN"/>
+        </w:rPr>
+        <w:t xml:space="preserve">172.18.0.0./16 </w:t>
+      </w:r>
+      <w:r>
+        <w:rPr>
+          <w:rFonts w:hint="default" w:ascii="Times New Roman" w:hAnsi="Times New Roman" w:cs="Times New Roman"/>
+          <w:sz w:val="28"/>
+          <w:szCs w:val="28"/>
+          <w:lang w:val="uk-UA" w:eastAsia="zh-CN"/>
+        </w:rPr>
+        <w:t xml:space="preserve">та зветься </w:t>
+      </w:r>
+      <w:r>
+        <w:rPr>
+          <w:rFonts w:hint="default" w:ascii="Times New Roman" w:hAnsi="Times New Roman" w:cs="Times New Roman"/>
+          <w:sz w:val="28"/>
+          <w:szCs w:val="28"/>
+          <w:lang w:val="en-US" w:eastAsia="zh-CN"/>
+        </w:rPr>
+        <w:t>flasknet.</w:t>
+      </w:r>
+    </w:p>
+    <w:p>
+      <w:pPr>
+        <w:spacing w:line="240" w:lineRule="auto"/>
+        <w:jc w:val="center"/>
+        <w:rPr>
+          <w:rFonts w:hint="default" w:ascii="Times New Roman" w:hAnsi="Times New Roman" w:cs="Times New Roman"/>
+          <w:sz w:val="28"/>
+          <w:szCs w:val="28"/>
+          <w:lang w:val="en-US" w:eastAsia="zh-CN"/>
+        </w:rPr>
+      </w:pPr>
+      <w:r>
+        <w:rPr>
+          <w:rFonts w:hint="default" w:ascii="Times New Roman" w:hAnsi="Times New Roman" w:cs="Times New Roman"/>
+          <w:sz w:val="28"/>
+          <w:szCs w:val="28"/>
           <w:lang w:val="en-US" w:eastAsia="zh-CN"/>
         </w:rPr>
         <w:drawing>
@@ -1669,13 +2545,68 @@
         <w:spacing w:line="240" w:lineRule="auto"/>
         <w:jc w:val="center"/>
         <w:rPr>
-          <w:rFonts w:hint="default"/>
-          <w:lang w:val="en-US" w:eastAsia="zh-CN"/>
-        </w:rPr>
-      </w:pPr>
-      <w:r>
-        <w:rPr>
-          <w:rFonts w:hint="default"/>
+          <w:rFonts w:hint="default" w:ascii="Times New Roman" w:hAnsi="Times New Roman" w:cs="Times New Roman"/>
+          <w:sz w:val="28"/>
+          <w:szCs w:val="28"/>
+          <w:lang w:val="en-US" w:eastAsia="zh-CN"/>
+        </w:rPr>
+      </w:pPr>
+    </w:p>
+    <w:p>
+      <w:pPr>
+        <w:spacing w:line="240" w:lineRule="auto"/>
+        <w:jc w:val="both"/>
+        <w:rPr>
+          <w:rFonts w:hint="default" w:ascii="Times New Roman" w:hAnsi="Times New Roman" w:cs="Times New Roman"/>
+          <w:sz w:val="28"/>
+          <w:szCs w:val="28"/>
+          <w:lang w:val="uk-UA" w:eastAsia="zh-CN"/>
+        </w:rPr>
+      </w:pPr>
+      <w:r>
+        <w:rPr>
+          <w:rFonts w:hint="default" w:ascii="Times New Roman" w:hAnsi="Times New Roman" w:cs="Times New Roman"/>
+          <w:sz w:val="28"/>
+          <w:szCs w:val="28"/>
+          <w:lang w:val="uk-UA" w:eastAsia="zh-CN"/>
+        </w:rPr>
+        <w:t xml:space="preserve">Запускаю контейнер який створюється з імейджа </w:t>
+      </w:r>
+      <w:r>
+        <w:rPr>
+          <w:rFonts w:hint="default" w:ascii="Times New Roman" w:hAnsi="Times New Roman" w:cs="Times New Roman"/>
+          <w:sz w:val="28"/>
+          <w:szCs w:val="28"/>
+          <w:lang w:val="en-US" w:eastAsia="zh-CN"/>
+        </w:rPr>
+        <w:t xml:space="preserve">diploma:latest, </w:t>
+      </w:r>
+      <w:r>
+        <w:rPr>
+          <w:rFonts w:hint="default" w:ascii="Times New Roman" w:hAnsi="Times New Roman" w:cs="Times New Roman"/>
+          <w:sz w:val="28"/>
+          <w:szCs w:val="28"/>
+          <w:lang w:val="uk-UA" w:eastAsia="zh-CN"/>
+        </w:rPr>
+        <w:t>потім запуститься додаток.</w:t>
+      </w:r>
+    </w:p>
+    <w:p>
+      <w:pPr>
+        <w:spacing w:line="240" w:lineRule="auto"/>
+        <w:jc w:val="center"/>
+        <w:rPr>
+          <w:rFonts w:hint="default" w:ascii="Times New Roman" w:hAnsi="Times New Roman" w:cs="Times New Roman"/>
+          <w:sz w:val="28"/>
+          <w:szCs w:val="28"/>
+          <w:lang w:val="en-US" w:eastAsia="zh-CN"/>
+        </w:rPr>
+      </w:pPr>
+      <w:r>
+        <w:rPr>
+          <w:rFonts w:hint="default" w:ascii="Times New Roman" w:hAnsi="Times New Roman" w:cs="Times New Roman"/>
+          <w:sz w:val="28"/>
+          <w:szCs w:val="28"/>
           <w:lang w:val="en-US" w:eastAsia="zh-CN"/>
         </w:rPr>
         <w:drawing>
@@ -1722,8 +2653,207 @@
       <w:pPr>
         <w:spacing w:line="240" w:lineRule="auto"/>
         <w:jc w:val="center"/>
-      </w:pPr>
-      <w:r>
+        <w:rPr>
+          <w:rFonts w:hint="default" w:ascii="Times New Roman" w:hAnsi="Times New Roman" w:cs="Times New Roman"/>
+          <w:sz w:val="28"/>
+          <w:szCs w:val="28"/>
+          <w:lang w:val="en-US" w:eastAsia="zh-CN"/>
+        </w:rPr>
+      </w:pPr>
+    </w:p>
+    <w:p>
+      <w:pPr>
+        <w:spacing w:line="240" w:lineRule="auto"/>
+        <w:jc w:val="center"/>
+        <w:rPr>
+          <w:rFonts w:hint="default" w:ascii="Times New Roman" w:hAnsi="Times New Roman" w:cs="Times New Roman"/>
+          <w:sz w:val="28"/>
+          <w:szCs w:val="28"/>
+          <w:lang w:val="en-US" w:eastAsia="zh-CN"/>
+        </w:rPr>
+      </w:pPr>
+    </w:p>
+    <w:p>
+      <w:pPr>
+        <w:spacing w:line="240" w:lineRule="auto"/>
+        <w:jc w:val="center"/>
+        <w:rPr>
+          <w:rFonts w:hint="default" w:ascii="Times New Roman" w:hAnsi="Times New Roman" w:cs="Times New Roman"/>
+          <w:sz w:val="28"/>
+          <w:szCs w:val="28"/>
+          <w:lang w:val="en-US" w:eastAsia="zh-CN"/>
+        </w:rPr>
+      </w:pPr>
+    </w:p>
+    <w:p>
+      <w:pPr>
+        <w:spacing w:line="240" w:lineRule="auto"/>
+        <w:jc w:val="center"/>
+        <w:rPr>
+          <w:rFonts w:hint="default" w:ascii="Times New Roman" w:hAnsi="Times New Roman" w:cs="Times New Roman"/>
+          <w:sz w:val="28"/>
+          <w:szCs w:val="28"/>
+          <w:lang w:val="en-US" w:eastAsia="zh-CN"/>
+        </w:rPr>
+      </w:pPr>
+    </w:p>
+    <w:p>
+      <w:pPr>
+        <w:spacing w:line="240" w:lineRule="auto"/>
+        <w:jc w:val="center"/>
+        <w:rPr>
+          <w:rFonts w:hint="default" w:ascii="Times New Roman" w:hAnsi="Times New Roman" w:cs="Times New Roman"/>
+          <w:sz w:val="28"/>
+          <w:szCs w:val="28"/>
+          <w:lang w:val="en-US" w:eastAsia="zh-CN"/>
+        </w:rPr>
+      </w:pPr>
+    </w:p>
+    <w:p>
+      <w:pPr>
+        <w:spacing w:line="240" w:lineRule="auto"/>
+        <w:jc w:val="center"/>
+        <w:rPr>
+          <w:rFonts w:hint="default" w:ascii="Times New Roman" w:hAnsi="Times New Roman" w:cs="Times New Roman"/>
+          <w:sz w:val="28"/>
+          <w:szCs w:val="28"/>
+          <w:lang w:val="en-US" w:eastAsia="zh-CN"/>
+        </w:rPr>
+      </w:pPr>
+    </w:p>
+    <w:p>
+      <w:pPr>
+        <w:spacing w:line="240" w:lineRule="auto"/>
+        <w:jc w:val="center"/>
+        <w:rPr>
+          <w:rFonts w:hint="default" w:ascii="Times New Roman" w:hAnsi="Times New Roman" w:cs="Times New Roman"/>
+          <w:sz w:val="28"/>
+          <w:szCs w:val="28"/>
+          <w:lang w:val="en-US" w:eastAsia="zh-CN"/>
+        </w:rPr>
+      </w:pPr>
+    </w:p>
+    <w:p>
+      <w:pPr>
+        <w:spacing w:line="240" w:lineRule="auto"/>
+        <w:jc w:val="center"/>
+        <w:rPr>
+          <w:rFonts w:hint="default" w:ascii="Times New Roman" w:hAnsi="Times New Roman" w:cs="Times New Roman"/>
+          <w:sz w:val="28"/>
+          <w:szCs w:val="28"/>
+          <w:lang w:val="en-US" w:eastAsia="zh-CN"/>
+        </w:rPr>
+      </w:pPr>
+    </w:p>
+    <w:p>
+      <w:pPr>
+        <w:spacing w:line="240" w:lineRule="auto"/>
+        <w:jc w:val="center"/>
+        <w:rPr>
+          <w:rFonts w:hint="default" w:ascii="Times New Roman" w:hAnsi="Times New Roman" w:cs="Times New Roman"/>
+          <w:sz w:val="28"/>
+          <w:szCs w:val="28"/>
+          <w:lang w:val="en-US" w:eastAsia="zh-CN"/>
+        </w:rPr>
+      </w:pPr>
+    </w:p>
+    <w:p>
+      <w:pPr>
+        <w:spacing w:line="240" w:lineRule="auto"/>
+        <w:jc w:val="center"/>
+        <w:rPr>
+          <w:rFonts w:hint="default" w:ascii="Times New Roman" w:hAnsi="Times New Roman" w:cs="Times New Roman"/>
+          <w:sz w:val="28"/>
+          <w:szCs w:val="28"/>
+          <w:lang w:val="en-US" w:eastAsia="zh-CN"/>
+        </w:rPr>
+      </w:pPr>
+    </w:p>
+    <w:p>
+      <w:pPr>
+        <w:spacing w:line="240" w:lineRule="auto"/>
+        <w:jc w:val="both"/>
+        <w:rPr>
+          <w:rFonts w:hint="default" w:ascii="Times New Roman" w:hAnsi="Times New Roman" w:cs="Times New Roman"/>
+          <w:sz w:val="28"/>
+          <w:szCs w:val="28"/>
+          <w:lang w:val="en-US" w:eastAsia="zh-CN"/>
+        </w:rPr>
+      </w:pPr>
+    </w:p>
+    <w:p>
+      <w:pPr>
+        <w:spacing w:line="240" w:lineRule="auto"/>
+        <w:jc w:val="both"/>
+        <w:rPr>
+          <w:rFonts w:hint="default" w:ascii="Times New Roman" w:hAnsi="Times New Roman" w:cs="Times New Roman"/>
+          <w:sz w:val="28"/>
+          <w:szCs w:val="28"/>
+          <w:lang w:val="uk-UA" w:eastAsia="zh-CN"/>
+        </w:rPr>
+      </w:pPr>
+      <w:r>
+        <w:rPr>
+          <w:rFonts w:hint="default" w:ascii="Times New Roman" w:hAnsi="Times New Roman" w:cs="Times New Roman"/>
+          <w:sz w:val="28"/>
+          <w:szCs w:val="28"/>
+          <w:lang w:val="uk-UA" w:eastAsia="zh-CN"/>
+        </w:rPr>
+        <w:t xml:space="preserve">Вводжу </w:t>
+      </w:r>
+      <w:r>
+        <w:rPr>
+          <w:rFonts w:hint="default" w:ascii="Times New Roman" w:hAnsi="Times New Roman" w:cs="Times New Roman"/>
+          <w:sz w:val="28"/>
+          <w:szCs w:val="28"/>
+          <w:lang w:val="en-US" w:eastAsia="zh-CN"/>
+        </w:rPr>
+        <w:t>ip-</w:t>
+      </w:r>
+      <w:r>
+        <w:rPr>
+          <w:rFonts w:hint="default" w:ascii="Times New Roman" w:hAnsi="Times New Roman" w:cs="Times New Roman"/>
+          <w:sz w:val="28"/>
+          <w:szCs w:val="28"/>
+          <w:lang w:val="uk-UA" w:eastAsia="zh-CN"/>
+        </w:rPr>
+        <w:t xml:space="preserve">адресу створеного сайту, яка становить </w:t>
+      </w:r>
+      <w:r>
+        <w:rPr>
+          <w:rFonts w:hint="default" w:ascii="Times New Roman" w:hAnsi="Times New Roman" w:cs="Times New Roman"/>
+          <w:sz w:val="28"/>
+          <w:szCs w:val="28"/>
+          <w:lang w:val="en-US" w:eastAsia="zh-CN"/>
+        </w:rPr>
+        <w:t>127.0.0.1:5000</w:t>
+      </w:r>
+      <w:r>
+        <w:rPr>
+          <w:rFonts w:hint="default" w:ascii="Times New Roman" w:hAnsi="Times New Roman" w:cs="Times New Roman"/>
+          <w:sz w:val="28"/>
+          <w:szCs w:val="28"/>
+          <w:lang w:val="uk-UA" w:eastAsia="zh-CN"/>
+        </w:rPr>
+        <w:t xml:space="preserve">. </w:t>
+      </w:r>
+    </w:p>
+    <w:p>
+      <w:pPr>
+        <w:spacing w:line="240" w:lineRule="auto"/>
+        <w:jc w:val="center"/>
+        <w:rPr>
+          <w:rFonts w:hint="default" w:ascii="Times New Roman" w:hAnsi="Times New Roman" w:cs="Times New Roman"/>
+          <w:sz w:val="28"/>
+          <w:szCs w:val="28"/>
+        </w:rPr>
+      </w:pPr>
+      <w:r>
+        <w:rPr>
+          <w:rFonts w:hint="default" w:ascii="Times New Roman" w:hAnsi="Times New Roman" w:cs="Times New Roman"/>
+          <w:sz w:val="28"/>
+          <w:szCs w:val="28"/>
+        </w:rPr>
         <w:drawing>
           <wp:inline distT="0" distB="0" distL="114300" distR="114300">
             <wp:extent cx="6117590" cy="3019425"/>
@@ -1772,13 +2902,68 @@
         <w:spacing w:line="240" w:lineRule="auto"/>
         <w:jc w:val="center"/>
         <w:rPr>
-          <w:rFonts w:hint="default"/>
-          <w:lang w:val="en-US" w:eastAsia="zh-CN"/>
-        </w:rPr>
-      </w:pPr>
-      <w:r>
-        <w:rPr>
-          <w:rFonts w:hint="default"/>
+          <w:rFonts w:hint="default" w:ascii="Times New Roman" w:hAnsi="Times New Roman" w:cs="Times New Roman"/>
+          <w:sz w:val="28"/>
+          <w:szCs w:val="28"/>
+          <w:lang w:val="uk-UA"/>
+        </w:rPr>
+      </w:pPr>
+    </w:p>
+    <w:p>
+      <w:pPr>
+        <w:spacing w:line="240" w:lineRule="auto"/>
+        <w:jc w:val="both"/>
+        <w:rPr>
+          <w:rFonts w:hint="default" w:ascii="Times New Roman" w:hAnsi="Times New Roman" w:cs="Times New Roman"/>
+          <w:sz w:val="28"/>
+          <w:szCs w:val="28"/>
+          <w:lang w:val="uk-UA"/>
+        </w:rPr>
+      </w:pPr>
+      <w:r>
+        <w:rPr>
+          <w:rFonts w:hint="default" w:ascii="Times New Roman" w:hAnsi="Times New Roman" w:cs="Times New Roman"/>
+          <w:sz w:val="28"/>
+          <w:szCs w:val="28"/>
+          <w:lang w:val="uk-UA"/>
+        </w:rPr>
+        <w:t xml:space="preserve">Запускаю новий контейнер який має флажки </w:t>
+      </w:r>
+      <w:r>
+        <w:rPr>
+          <w:rFonts w:hint="default" w:ascii="Times New Roman" w:hAnsi="Times New Roman" w:cs="Times New Roman"/>
+          <w:sz w:val="28"/>
+          <w:szCs w:val="28"/>
+          <w:lang w:val="en-US"/>
+        </w:rPr>
+        <w:t>-t -l -p</w:t>
+      </w:r>
+      <w:r>
+        <w:rPr>
+          <w:rFonts w:hint="default" w:ascii="Times New Roman" w:hAnsi="Times New Roman" w:cs="Times New Roman"/>
+          <w:sz w:val="28"/>
+          <w:szCs w:val="28"/>
+          <w:lang w:val="uk-UA"/>
+        </w:rPr>
+        <w:t>.</w:t>
+      </w:r>
+    </w:p>
+    <w:p>
+      <w:pPr>
+        <w:spacing w:line="240" w:lineRule="auto"/>
+        <w:jc w:val="center"/>
+        <w:rPr>
+          <w:rFonts w:hint="default" w:ascii="Times New Roman" w:hAnsi="Times New Roman" w:cs="Times New Roman"/>
+          <w:sz w:val="28"/>
+          <w:szCs w:val="28"/>
+          <w:lang w:val="en-US" w:eastAsia="zh-CN"/>
+        </w:rPr>
+      </w:pPr>
+      <w:r>
+        <w:rPr>
+          <w:rFonts w:hint="default" w:ascii="Times New Roman" w:hAnsi="Times New Roman" w:cs="Times New Roman"/>
+          <w:sz w:val="28"/>
+          <w:szCs w:val="28"/>
           <w:lang w:val="en-US" w:eastAsia="zh-CN"/>
         </w:rPr>
         <w:drawing>
@@ -1826,13 +3011,77 @@
         <w:spacing w:line="240" w:lineRule="auto"/>
         <w:jc w:val="center"/>
         <w:rPr>
-          <w:rFonts w:hint="default"/>
-          <w:lang w:val="en-US" w:eastAsia="zh-CN"/>
-        </w:rPr>
-      </w:pPr>
-      <w:r>
-        <w:rPr>
-          <w:rFonts w:hint="default"/>
+          <w:rFonts w:hint="default" w:ascii="Times New Roman" w:hAnsi="Times New Roman" w:cs="Times New Roman"/>
+          <w:sz w:val="28"/>
+          <w:szCs w:val="28"/>
+          <w:lang w:val="en-US" w:eastAsia="zh-CN"/>
+        </w:rPr>
+      </w:pPr>
+    </w:p>
+    <w:p>
+      <w:pPr>
+        <w:spacing w:line="240" w:lineRule="auto"/>
+        <w:jc w:val="both"/>
+        <w:rPr>
+          <w:rFonts w:hint="default" w:ascii="Times New Roman" w:hAnsi="Times New Roman" w:cs="Times New Roman"/>
+          <w:sz w:val="28"/>
+          <w:szCs w:val="28"/>
+          <w:lang w:val="en-US" w:eastAsia="zh-CN"/>
+        </w:rPr>
+      </w:pPr>
+      <w:r>
+        <w:rPr>
+          <w:rFonts w:hint="default" w:ascii="Times New Roman" w:hAnsi="Times New Roman" w:cs="Times New Roman"/>
+          <w:sz w:val="28"/>
+          <w:szCs w:val="28"/>
+          <w:lang w:val="uk-UA" w:eastAsia="zh-CN"/>
+        </w:rPr>
+        <w:t xml:space="preserve">Перевіряю новий контейнер на справність ввівши </w:t>
+      </w:r>
+      <w:r>
+        <w:rPr>
+          <w:rFonts w:hint="default" w:ascii="Times New Roman" w:hAnsi="Times New Roman" w:cs="Times New Roman"/>
+          <w:sz w:val="28"/>
+          <w:szCs w:val="28"/>
+          <w:lang w:val="en-US" w:eastAsia="zh-CN"/>
+        </w:rPr>
+        <w:t>ip-</w:t>
+      </w:r>
+      <w:r>
+        <w:rPr>
+          <w:rFonts w:hint="default" w:ascii="Times New Roman" w:hAnsi="Times New Roman" w:cs="Times New Roman"/>
+          <w:sz w:val="28"/>
+          <w:szCs w:val="28"/>
+          <w:lang w:val="uk-UA" w:eastAsia="zh-CN"/>
+        </w:rPr>
+        <w:t xml:space="preserve">адрес </w:t>
+      </w:r>
+      <w:r>
+        <w:rPr>
+          <w:rFonts w:hint="default" w:ascii="Times New Roman" w:hAnsi="Times New Roman" w:cs="Times New Roman"/>
+          <w:sz w:val="28"/>
+          <w:szCs w:val="28"/>
+          <w:lang w:val="en-US" w:eastAsia="zh-CN"/>
+        </w:rPr>
+        <w:t>127.0.0.1:5000.</w:t>
+      </w:r>
+    </w:p>
+    <w:p>
+      <w:pPr>
+        <w:spacing w:line="240" w:lineRule="auto"/>
+        <w:jc w:val="center"/>
+        <w:rPr>
+          <w:rFonts w:hint="default" w:ascii="Times New Roman" w:hAnsi="Times New Roman" w:cs="Times New Roman"/>
+          <w:sz w:val="28"/>
+          <w:szCs w:val="28"/>
+          <w:lang w:val="en-US" w:eastAsia="zh-CN"/>
+        </w:rPr>
+      </w:pPr>
+      <w:r>
+        <w:rPr>
+          <w:rFonts w:hint="default" w:ascii="Times New Roman" w:hAnsi="Times New Roman" w:cs="Times New Roman"/>
+          <w:sz w:val="28"/>
+          <w:szCs w:val="28"/>
           <w:lang w:val="en-US" w:eastAsia="zh-CN"/>
         </w:rPr>
         <w:drawing>
@@ -1880,13 +3129,95 @@
         <w:spacing w:line="240" w:lineRule="auto"/>
         <w:jc w:val="center"/>
         <w:rPr>
-          <w:rFonts w:hint="default"/>
-          <w:lang w:val="en-US" w:eastAsia="zh-CN"/>
-        </w:rPr>
-      </w:pPr>
-      <w:r>
-        <w:rPr>
-          <w:rFonts w:hint="default"/>
+          <w:rFonts w:hint="default" w:ascii="Times New Roman" w:hAnsi="Times New Roman" w:cs="Times New Roman"/>
+          <w:sz w:val="28"/>
+          <w:szCs w:val="28"/>
+          <w:lang w:val="en-US" w:eastAsia="zh-CN"/>
+        </w:rPr>
+      </w:pPr>
+    </w:p>
+    <w:p>
+      <w:pPr>
+        <w:spacing w:line="240" w:lineRule="auto"/>
+        <w:jc w:val="both"/>
+        <w:rPr>
+          <w:rFonts w:hint="default" w:ascii="Times New Roman" w:hAnsi="Times New Roman" w:cs="Times New Roman"/>
+          <w:sz w:val="28"/>
+          <w:szCs w:val="28"/>
+          <w:lang w:val="en-US" w:eastAsia="zh-CN"/>
+        </w:rPr>
+      </w:pPr>
+      <w:r>
+        <w:rPr>
+          <w:rFonts w:hint="default" w:ascii="Times New Roman" w:hAnsi="Times New Roman" w:cs="Times New Roman"/>
+          <w:sz w:val="28"/>
+          <w:szCs w:val="28"/>
+          <w:lang w:val="uk-UA" w:eastAsia="zh-CN"/>
+        </w:rPr>
+        <w:t xml:space="preserve">Запускаю новий контейнер, що містить значення </w:t>
+      </w:r>
+      <w:r>
+        <w:rPr>
+          <w:rFonts w:hint="default" w:ascii="Times New Roman" w:hAnsi="Times New Roman" w:cs="Times New Roman"/>
+          <w:sz w:val="28"/>
+          <w:szCs w:val="28"/>
+          <w:lang w:val="en-US" w:eastAsia="zh-CN"/>
+        </w:rPr>
+        <w:t xml:space="preserve">“container_number=2” </w:t>
+      </w:r>
+      <w:r>
+        <w:rPr>
+          <w:rFonts w:hint="default" w:ascii="Times New Roman" w:hAnsi="Times New Roman" w:cs="Times New Roman"/>
+          <w:sz w:val="28"/>
+          <w:szCs w:val="28"/>
+          <w:lang w:val="uk-UA" w:eastAsia="zh-CN"/>
+        </w:rPr>
+        <w:t xml:space="preserve">на </w:t>
+      </w:r>
+      <w:r>
+        <w:rPr>
+          <w:rFonts w:hint="default" w:ascii="Times New Roman" w:hAnsi="Times New Roman" w:cs="Times New Roman"/>
+          <w:sz w:val="28"/>
+          <w:szCs w:val="28"/>
+          <w:lang w:val="en-US" w:eastAsia="zh-CN"/>
+        </w:rPr>
+        <w:t xml:space="preserve">ip 172.18.0.2 </w:t>
+      </w:r>
+      <w:r>
+        <w:rPr>
+          <w:rFonts w:hint="default" w:ascii="Times New Roman" w:hAnsi="Times New Roman" w:cs="Times New Roman"/>
+          <w:sz w:val="28"/>
+          <w:szCs w:val="28"/>
+          <w:lang w:val="uk-UA" w:eastAsia="zh-CN"/>
+        </w:rPr>
+        <w:t xml:space="preserve">та порт контейнера до порта сервера </w:t>
+      </w:r>
+      <w:r>
+        <w:rPr>
+          <w:rFonts w:hint="default" w:ascii="Times New Roman" w:hAnsi="Times New Roman" w:cs="Times New Roman"/>
+          <w:sz w:val="28"/>
+          <w:szCs w:val="28"/>
+          <w:lang w:val="en-US" w:eastAsia="zh-CN"/>
+        </w:rPr>
+        <w:t>5002:5000</w:t>
+      </w:r>
+    </w:p>
+    <w:p>
+      <w:pPr>
+        <w:spacing w:line="240" w:lineRule="auto"/>
+        <w:jc w:val="center"/>
+        <w:rPr>
+          <w:rFonts w:hint="default" w:ascii="Times New Roman" w:hAnsi="Times New Roman" w:cs="Times New Roman"/>
+          <w:sz w:val="28"/>
+          <w:szCs w:val="28"/>
+          <w:lang w:val="en-US" w:eastAsia="zh-CN"/>
+        </w:rPr>
+      </w:pPr>
+      <w:r>
+        <w:rPr>
+          <w:rFonts w:hint="default" w:ascii="Times New Roman" w:hAnsi="Times New Roman" w:cs="Times New Roman"/>
+          <w:sz w:val="28"/>
+          <w:szCs w:val="28"/>
           <w:lang w:val="en-US" w:eastAsia="zh-CN"/>
         </w:rPr>
         <w:drawing>
@@ -1934,13 +3265,77 @@
         <w:spacing w:line="240" w:lineRule="auto"/>
         <w:jc w:val="center"/>
         <w:rPr>
-          <w:rFonts w:hint="default"/>
-          <w:lang w:val="en-US" w:eastAsia="zh-CN"/>
-        </w:rPr>
-      </w:pPr>
-      <w:r>
-        <w:rPr>
-          <w:rFonts w:hint="default"/>
+          <w:rFonts w:hint="default" w:ascii="Times New Roman" w:hAnsi="Times New Roman" w:cs="Times New Roman"/>
+          <w:sz w:val="28"/>
+          <w:szCs w:val="28"/>
+          <w:lang w:val="en-US" w:eastAsia="zh-CN"/>
+        </w:rPr>
+      </w:pPr>
+    </w:p>
+    <w:p>
+      <w:pPr>
+        <w:spacing w:line="240" w:lineRule="auto"/>
+        <w:jc w:val="both"/>
+        <w:rPr>
+          <w:rFonts w:hint="default" w:ascii="Times New Roman" w:hAnsi="Times New Roman" w:cs="Times New Roman"/>
+          <w:sz w:val="28"/>
+          <w:szCs w:val="28"/>
+          <w:lang w:val="en-US" w:eastAsia="zh-CN"/>
+        </w:rPr>
+      </w:pPr>
+      <w:r>
+        <w:rPr>
+          <w:rFonts w:hint="default" w:ascii="Times New Roman" w:hAnsi="Times New Roman" w:cs="Times New Roman"/>
+          <w:sz w:val="28"/>
+          <w:szCs w:val="28"/>
+          <w:lang w:val="uk-UA" w:eastAsia="zh-CN"/>
+        </w:rPr>
+        <w:t xml:space="preserve">Запускаю новий контейнер, що містить </w:t>
+      </w:r>
+      <w:r>
+        <w:rPr>
+          <w:rFonts w:hint="default" w:ascii="Times New Roman" w:hAnsi="Times New Roman" w:cs="Times New Roman"/>
+          <w:sz w:val="28"/>
+          <w:szCs w:val="28"/>
+          <w:lang w:val="en-US" w:eastAsia="zh-CN"/>
+        </w:rPr>
+        <w:t>ip-</w:t>
+      </w:r>
+      <w:r>
+        <w:rPr>
+          <w:rFonts w:hint="default" w:ascii="Times New Roman" w:hAnsi="Times New Roman" w:cs="Times New Roman"/>
+          <w:sz w:val="28"/>
+          <w:szCs w:val="28"/>
+          <w:lang w:val="uk-UA" w:eastAsia="zh-CN"/>
+        </w:rPr>
+        <w:t xml:space="preserve">адрес </w:t>
+      </w:r>
+      <w:r>
+        <w:rPr>
+          <w:rFonts w:hint="default" w:ascii="Times New Roman" w:hAnsi="Times New Roman" w:cs="Times New Roman"/>
+          <w:sz w:val="28"/>
+          <w:szCs w:val="28"/>
+          <w:lang w:val="en-US" w:eastAsia="zh-CN"/>
+        </w:rPr>
+        <w:t xml:space="preserve">172.18.0.3 </w:t>
+      </w:r>
+    </w:p>
+    <w:p>
+      <w:pPr>
+        <w:spacing w:line="240" w:lineRule="auto"/>
+        <w:jc w:val="center"/>
+        <w:rPr>
+          <w:rFonts w:hint="default" w:ascii="Times New Roman" w:hAnsi="Times New Roman" w:cs="Times New Roman"/>
+          <w:sz w:val="28"/>
+          <w:szCs w:val="28"/>
+          <w:lang w:val="en-US" w:eastAsia="zh-CN"/>
+        </w:rPr>
+      </w:pPr>
+      <w:r>
+        <w:rPr>
+          <w:rFonts w:hint="default" w:ascii="Times New Roman" w:hAnsi="Times New Roman" w:cs="Times New Roman"/>
+          <w:sz w:val="28"/>
+          <w:szCs w:val="28"/>
           <w:lang w:val="en-US" w:eastAsia="zh-CN"/>
         </w:rPr>
         <w:drawing>
@@ -1988,13 +3383,98 @@
         <w:spacing w:line="240" w:lineRule="auto"/>
         <w:jc w:val="center"/>
         <w:rPr>
-          <w:rFonts w:hint="default"/>
-          <w:lang w:val="en-US" w:eastAsia="zh-CN"/>
-        </w:rPr>
-      </w:pPr>
-      <w:r>
-        <w:rPr>
-          <w:rFonts w:hint="default"/>
+          <w:rFonts w:hint="default" w:ascii="Times New Roman" w:hAnsi="Times New Roman" w:cs="Times New Roman"/>
+          <w:sz w:val="28"/>
+          <w:szCs w:val="28"/>
+          <w:lang w:val="en-US" w:eastAsia="zh-CN"/>
+        </w:rPr>
+      </w:pPr>
+    </w:p>
+    <w:p>
+      <w:pPr>
+        <w:spacing w:line="240" w:lineRule="auto"/>
+        <w:jc w:val="center"/>
+        <w:rPr>
+          <w:rFonts w:hint="default" w:ascii="Times New Roman" w:hAnsi="Times New Roman" w:cs="Times New Roman"/>
+          <w:sz w:val="28"/>
+          <w:szCs w:val="28"/>
+          <w:lang w:val="en-US" w:eastAsia="zh-CN"/>
+        </w:rPr>
+      </w:pPr>
+    </w:p>
+    <w:p>
+      <w:pPr>
+        <w:spacing w:line="240" w:lineRule="auto"/>
+        <w:jc w:val="both"/>
+        <w:rPr>
+          <w:rFonts w:hint="default" w:ascii="Times New Roman" w:hAnsi="Times New Roman" w:cs="Times New Roman"/>
+          <w:sz w:val="28"/>
+          <w:szCs w:val="28"/>
+          <w:lang w:val="uk-UA" w:eastAsia="zh-CN"/>
+        </w:rPr>
+      </w:pPr>
+      <w:r>
+        <w:rPr>
+          <w:rFonts w:hint="default" w:ascii="Times New Roman" w:hAnsi="Times New Roman" w:cs="Times New Roman"/>
+          <w:sz w:val="28"/>
+          <w:szCs w:val="28"/>
+          <w:lang w:val="uk-UA" w:eastAsia="zh-CN"/>
+        </w:rPr>
+        <w:t>Вводжу адресу сайта</w:t>
+      </w:r>
+      <w:r>
+        <w:rPr>
+          <w:rFonts w:hint="default" w:ascii="Times New Roman" w:hAnsi="Times New Roman" w:cs="Times New Roman"/>
+          <w:sz w:val="28"/>
+          <w:szCs w:val="28"/>
+          <w:lang w:val="en-US" w:eastAsia="zh-CN"/>
+        </w:rPr>
+        <w:t xml:space="preserve">: </w:t>
+      </w:r>
+      <w:r>
+        <w:rPr>
+          <w:rFonts w:hint="default" w:ascii="Times New Roman" w:hAnsi="Times New Roman" w:cs="Times New Roman"/>
+          <w:sz w:val="28"/>
+          <w:szCs w:val="28"/>
+          <w:lang w:val="uk-UA" w:eastAsia="zh-CN"/>
+        </w:rPr>
+        <w:t>127.0.0.1</w:t>
+      </w:r>
+      <w:r>
+        <w:rPr>
+          <w:rFonts w:hint="default" w:ascii="Times New Roman" w:hAnsi="Times New Roman" w:cs="Times New Roman"/>
+          <w:sz w:val="28"/>
+          <w:szCs w:val="28"/>
+          <w:lang w:val="en-US" w:eastAsia="zh-CN"/>
+        </w:rPr>
+        <w:t xml:space="preserve">:5002/connect/172.18.0.3:5000 </w:t>
+      </w:r>
+      <w:r>
+        <w:rPr>
+          <w:rFonts w:hint="default" w:ascii="Times New Roman" w:hAnsi="Times New Roman" w:cs="Times New Roman"/>
+          <w:sz w:val="28"/>
+          <w:szCs w:val="28"/>
+          <w:lang w:val="uk-UA" w:eastAsia="zh-CN"/>
+        </w:rPr>
+        <w:t>та переглядаю його вміст.</w:t>
+      </w:r>
+    </w:p>
+    <w:p>
+      <w:pPr>
+        <w:spacing w:line="240" w:lineRule="auto"/>
+        <w:jc w:val="center"/>
+        <w:rPr>
+          <w:rFonts w:hint="default" w:ascii="Times New Roman" w:hAnsi="Times New Roman" w:cs="Times New Roman"/>
+          <w:sz w:val="28"/>
+          <w:szCs w:val="28"/>
+          <w:lang w:val="en-US" w:eastAsia="zh-CN"/>
+        </w:rPr>
+      </w:pPr>
+      <w:r>
+        <w:rPr>
+          <w:rFonts w:hint="default" w:ascii="Times New Roman" w:hAnsi="Times New Roman" w:cs="Times New Roman"/>
+          <w:sz w:val="28"/>
+          <w:szCs w:val="28"/>
           <w:lang w:val="en-US" w:eastAsia="zh-CN"/>
         </w:rPr>
         <w:drawing>
@@ -2042,67 +3522,68 @@
         <w:spacing w:line="240" w:lineRule="auto"/>
         <w:jc w:val="center"/>
         <w:rPr>
-          <w:rFonts w:hint="default"/>
-          <w:lang w:val="en-US" w:eastAsia="zh-CN"/>
-        </w:rPr>
-      </w:pPr>
-      <w:r>
-        <w:rPr>
-          <w:rFonts w:hint="default"/>
-          <w:lang w:val="en-US" w:eastAsia="zh-CN"/>
-        </w:rPr>
-        <w:drawing>
-          <wp:inline distT="0" distB="0" distL="114300" distR="114300">
-            <wp:extent cx="6075045" cy="299085"/>
-            <wp:effectExtent l="0" t="0" r="5715" b="5715"/>
-            <wp:docPr id="22" name="Picture 22" descr="18"/>
-            <wp:cNvGraphicFramePr>
-              <a:graphicFrameLocks xmlns:a="http://schemas.openxmlformats.org/drawingml/2006/main" noChangeAspect="1"/>
-            </wp:cNvGraphicFramePr>
-            <a:graphic xmlns:a="http://schemas.openxmlformats.org/drawingml/2006/main">
-              <a:graphicData uri="http://schemas.openxmlformats.org/drawingml/2006/picture">
-                <pic:pic xmlns:pic="http://schemas.openxmlformats.org/drawingml/2006/picture">
-                  <pic:nvPicPr>
-                    <pic:cNvPr id="22" name="Picture 22" descr="18"/>
-                    <pic:cNvPicPr>
-                      <a:picLocks noChangeAspect="1"/>
-                    </pic:cNvPicPr>
-                  </pic:nvPicPr>
-                  <pic:blipFill>
-                    <a:blip r:embed="rId26"/>
-                    <a:srcRect l="2752" t="12860" r="31077" b="80585"/>
-                    <a:stretch>
-                      <a:fillRect/>
-                    </a:stretch>
-                  </pic:blipFill>
-                  <pic:spPr>
-                    <a:xfrm>
-                      <a:off x="0" y="0"/>
-                      <a:ext cx="6075045" cy="299085"/>
-                    </a:xfrm>
-                    <a:prstGeom prst="rect">
-                      <a:avLst/>
-                    </a:prstGeom>
-                  </pic:spPr>
-                </pic:pic>
-              </a:graphicData>
-            </a:graphic>
-          </wp:inline>
-        </w:drawing>
-      </w:r>
-    </w:p>
-    <w:p>
-      <w:pPr>
-        <w:spacing w:line="240" w:lineRule="auto"/>
-        <w:jc w:val="center"/>
-        <w:rPr>
-          <w:rFonts w:hint="default"/>
-          <w:lang w:val="en-US" w:eastAsia="zh-CN"/>
-        </w:rPr>
-      </w:pPr>
-      <w:r>
-        <w:rPr>
-          <w:rFonts w:hint="default"/>
+          <w:rFonts w:hint="default" w:ascii="Times New Roman" w:hAnsi="Times New Roman" w:cs="Times New Roman"/>
+          <w:sz w:val="28"/>
+          <w:szCs w:val="28"/>
+          <w:lang w:val="en-US" w:eastAsia="zh-CN"/>
+        </w:rPr>
+      </w:pPr>
+    </w:p>
+    <w:p>
+      <w:pPr>
+        <w:spacing w:line="240" w:lineRule="auto"/>
+        <w:jc w:val="both"/>
+        <w:rPr>
+          <w:rFonts w:hint="default" w:ascii="Times New Roman" w:hAnsi="Times New Roman" w:cs="Times New Roman"/>
+          <w:sz w:val="28"/>
+          <w:szCs w:val="28"/>
+          <w:lang w:val="uk-UA" w:eastAsia="zh-CN"/>
+        </w:rPr>
+      </w:pPr>
+      <w:r>
+        <w:rPr>
+          <w:rFonts w:hint="default" w:ascii="Times New Roman" w:hAnsi="Times New Roman" w:cs="Times New Roman"/>
+          <w:sz w:val="28"/>
+          <w:szCs w:val="28"/>
+          <w:lang w:val="uk-UA" w:eastAsia="zh-CN"/>
+        </w:rPr>
+        <w:t xml:space="preserve">Запускаю скрипт </w:t>
+      </w:r>
+      <w:r>
+        <w:rPr>
+          <w:rFonts w:hint="default" w:ascii="Times New Roman" w:hAnsi="Times New Roman" w:cs="Times New Roman"/>
+          <w:sz w:val="28"/>
+          <w:szCs w:val="28"/>
+          <w:lang w:val="en-US" w:eastAsia="zh-CN"/>
+        </w:rPr>
+        <w:t xml:space="preserve">hello.py </w:t>
+      </w:r>
+      <w:r>
+        <w:rPr>
+          <w:rFonts w:hint="default" w:ascii="Times New Roman" w:hAnsi="Times New Roman" w:cs="Times New Roman"/>
+          <w:sz w:val="28"/>
+          <w:szCs w:val="28"/>
+          <w:lang w:val="uk-UA" w:eastAsia="zh-CN"/>
+        </w:rPr>
+        <w:t>на окремій вкладці термінала.</w:t>
+      </w:r>
+    </w:p>
+    <w:p>
+      <w:pPr>
+        <w:spacing w:line="240" w:lineRule="auto"/>
+        <w:jc w:val="center"/>
+        <w:rPr>
+          <w:rFonts w:hint="default" w:ascii="Times New Roman" w:hAnsi="Times New Roman" w:cs="Times New Roman"/>
+          <w:sz w:val="28"/>
+          <w:szCs w:val="28"/>
+          <w:lang w:val="en-US" w:eastAsia="zh-CN"/>
+        </w:rPr>
+      </w:pPr>
+      <w:r>
+        <w:rPr>
+          <w:rFonts w:hint="default" w:ascii="Times New Roman" w:hAnsi="Times New Roman" w:cs="Times New Roman"/>
+          <w:sz w:val="28"/>
+          <w:szCs w:val="28"/>
           <w:lang w:val="en-US" w:eastAsia="zh-CN"/>
         </w:rPr>
         <w:drawing>
@@ -2123,7 +3604,7 @@
                     </pic:cNvPicPr>
                   </pic:nvPicPr>
                   <pic:blipFill>
-                    <a:blip r:embed="rId27"/>
+                    <a:blip r:embed="rId26"/>
                     <a:srcRect l="3219" t="12735" r="34493" b="65720"/>
                     <a:stretch>
                       <a:fillRect/>
@@ -2150,13 +3631,86 @@
         <w:spacing w:line="240" w:lineRule="auto"/>
         <w:jc w:val="center"/>
         <w:rPr>
-          <w:rFonts w:hint="default"/>
-          <w:lang w:val="en-US" w:eastAsia="zh-CN"/>
-        </w:rPr>
-      </w:pPr>
-      <w:r>
-        <w:rPr>
-          <w:rFonts w:hint="default"/>
+          <w:rFonts w:hint="default" w:ascii="Times New Roman" w:hAnsi="Times New Roman" w:cs="Times New Roman"/>
+          <w:sz w:val="28"/>
+          <w:szCs w:val="28"/>
+          <w:lang w:val="en-US" w:eastAsia="zh-CN"/>
+        </w:rPr>
+      </w:pPr>
+    </w:p>
+    <w:p>
+      <w:pPr>
+        <w:spacing w:line="240" w:lineRule="auto"/>
+        <w:jc w:val="both"/>
+        <w:rPr>
+          <w:rFonts w:hint="default" w:ascii="Times New Roman" w:hAnsi="Times New Roman" w:cs="Times New Roman"/>
+          <w:sz w:val="28"/>
+          <w:szCs w:val="28"/>
+          <w:lang w:val="uk-UA" w:eastAsia="zh-CN"/>
+        </w:rPr>
+      </w:pPr>
+      <w:r>
+        <w:rPr>
+          <w:rFonts w:hint="default" w:ascii="Times New Roman" w:hAnsi="Times New Roman" w:cs="Times New Roman"/>
+          <w:sz w:val="28"/>
+          <w:szCs w:val="28"/>
+          <w:lang w:val="uk-UA" w:eastAsia="zh-CN"/>
+        </w:rPr>
+        <w:t xml:space="preserve">Заходжу по </w:t>
+      </w:r>
+      <w:r>
+        <w:rPr>
+          <w:rFonts w:hint="default" w:ascii="Times New Roman" w:hAnsi="Times New Roman" w:cs="Times New Roman"/>
+          <w:sz w:val="28"/>
+          <w:szCs w:val="28"/>
+          <w:lang w:val="en-US" w:eastAsia="zh-CN"/>
+        </w:rPr>
+        <w:t>ip-</w:t>
+      </w:r>
+      <w:r>
+        <w:rPr>
+          <w:rFonts w:hint="default" w:ascii="Times New Roman" w:hAnsi="Times New Roman" w:cs="Times New Roman"/>
+          <w:sz w:val="28"/>
+          <w:szCs w:val="28"/>
+          <w:lang w:val="uk-UA" w:eastAsia="zh-CN"/>
+        </w:rPr>
+        <w:t xml:space="preserve">адресі </w:t>
+      </w:r>
+      <w:r>
+        <w:rPr>
+          <w:rFonts w:hint="default" w:ascii="Times New Roman" w:hAnsi="Times New Roman" w:cs="Times New Roman"/>
+          <w:sz w:val="28"/>
+          <w:szCs w:val="28"/>
+          <w:lang w:val="en-US" w:eastAsia="zh-CN"/>
+        </w:rPr>
+        <w:t xml:space="preserve">127.0.0.1:5000 </w:t>
+      </w:r>
+      <w:r>
+        <w:rPr>
+          <w:rFonts w:hint="default" w:ascii="Times New Roman" w:hAnsi="Times New Roman" w:cs="Times New Roman"/>
+          <w:sz w:val="28"/>
+          <w:szCs w:val="28"/>
+          <w:lang w:val="uk-UA" w:eastAsia="zh-CN"/>
+        </w:rPr>
+        <w:t>та бачу запущений контейнер.</w:t>
+      </w:r>
+    </w:p>
+    <w:p>
+      <w:pPr>
+        <w:spacing w:line="240" w:lineRule="auto"/>
+        <w:jc w:val="center"/>
+        <w:rPr>
+          <w:rFonts w:hint="default" w:ascii="Times New Roman" w:hAnsi="Times New Roman" w:cs="Times New Roman"/>
+          <w:sz w:val="28"/>
+          <w:szCs w:val="28"/>
+          <w:lang w:val="en-US" w:eastAsia="zh-CN"/>
+        </w:rPr>
+      </w:pPr>
+      <w:r>
+        <w:rPr>
+          <w:rFonts w:hint="default" w:ascii="Times New Roman" w:hAnsi="Times New Roman" w:cs="Times New Roman"/>
+          <w:sz w:val="28"/>
+          <w:szCs w:val="28"/>
           <w:lang w:val="en-US" w:eastAsia="zh-CN"/>
         </w:rPr>
         <w:drawing>
@@ -2177,7 +3731,7 @@
                     </pic:cNvPicPr>
                   </pic:nvPicPr>
                   <pic:blipFill>
-                    <a:blip r:embed="rId28"/>
+                    <a:blip r:embed="rId27"/>
                     <a:srcRect l="3115" t="3591" r="75475" b="82380"/>
                     <a:stretch>
                       <a:fillRect/>
@@ -2204,13 +3758,50 @@
         <w:spacing w:line="240" w:lineRule="auto"/>
         <w:jc w:val="center"/>
         <w:rPr>
-          <w:rFonts w:hint="default"/>
-          <w:lang w:val="en-US" w:eastAsia="zh-CN"/>
-        </w:rPr>
-      </w:pPr>
-      <w:r>
-        <w:rPr>
-          <w:rFonts w:hint="default"/>
+          <w:rFonts w:hint="default" w:ascii="Times New Roman" w:hAnsi="Times New Roman" w:cs="Times New Roman"/>
+          <w:sz w:val="28"/>
+          <w:szCs w:val="28"/>
+          <w:lang w:val="en-US" w:eastAsia="zh-CN"/>
+        </w:rPr>
+      </w:pPr>
+    </w:p>
+    <w:p>
+      <w:pPr>
+        <w:spacing w:line="240" w:lineRule="auto"/>
+        <w:jc w:val="both"/>
+        <w:rPr>
+          <w:rFonts w:hint="default" w:ascii="Times New Roman" w:hAnsi="Times New Roman" w:cs="Times New Roman"/>
+          <w:sz w:val="28"/>
+          <w:szCs w:val="28"/>
+          <w:lang w:val="uk-UA" w:eastAsia="zh-CN"/>
+        </w:rPr>
+      </w:pPr>
+      <w:r>
+        <w:rPr>
+          <w:rFonts w:hint="default" w:ascii="Times New Roman" w:hAnsi="Times New Roman" w:cs="Times New Roman"/>
+          <w:sz w:val="28"/>
+          <w:szCs w:val="28"/>
+          <w:lang w:val="uk-UA" w:eastAsia="zh-CN"/>
+        </w:rPr>
+        <w:t>Переглядаю список контейнерів та обираю вище запущений контейнер.</w:t>
+      </w:r>
+    </w:p>
+    <w:p>
+      <w:pPr>
+        <w:spacing w:line="240" w:lineRule="auto"/>
+        <w:jc w:val="center"/>
+        <w:rPr>
+          <w:rFonts w:hint="default" w:ascii="Times New Roman" w:hAnsi="Times New Roman" w:cs="Times New Roman"/>
+          <w:sz w:val="28"/>
+          <w:szCs w:val="28"/>
+          <w:lang w:val="en-US" w:eastAsia="zh-CN"/>
+        </w:rPr>
+      </w:pPr>
+      <w:r>
+        <w:rPr>
+          <w:rFonts w:hint="default" w:ascii="Times New Roman" w:hAnsi="Times New Roman" w:cs="Times New Roman"/>
+          <w:sz w:val="28"/>
+          <w:szCs w:val="28"/>
           <w:lang w:val="en-US" w:eastAsia="zh-CN"/>
         </w:rPr>
         <w:drawing>
@@ -2231,7 +3822,7 @@
                     </pic:cNvPicPr>
                   </pic:nvPicPr>
                   <pic:blipFill>
-                    <a:blip r:embed="rId29"/>
+                    <a:blip r:embed="rId28"/>
                     <a:srcRect l="3250" t="63674" r="17786" b="29770"/>
                     <a:stretch>
                       <a:fillRect/>
@@ -2258,13 +3849,77 @@
         <w:spacing w:line="240" w:lineRule="auto"/>
         <w:jc w:val="center"/>
         <w:rPr>
-          <w:rFonts w:hint="default"/>
-          <w:lang w:val="en-US" w:eastAsia="zh-CN"/>
-        </w:rPr>
-      </w:pPr>
-      <w:r>
-        <w:rPr>
-          <w:rFonts w:hint="default"/>
+          <w:rFonts w:hint="default" w:ascii="Times New Roman" w:hAnsi="Times New Roman" w:cs="Times New Roman"/>
+          <w:sz w:val="28"/>
+          <w:szCs w:val="28"/>
+          <w:lang w:val="en-US" w:eastAsia="zh-CN"/>
+        </w:rPr>
+      </w:pPr>
+    </w:p>
+    <w:p>
+      <w:pPr>
+        <w:spacing w:line="240" w:lineRule="auto"/>
+        <w:jc w:val="both"/>
+        <w:rPr>
+          <w:rFonts w:hint="default" w:ascii="Times New Roman" w:hAnsi="Times New Roman" w:cs="Times New Roman"/>
+          <w:sz w:val="28"/>
+          <w:szCs w:val="28"/>
+          <w:lang w:val="en-US" w:eastAsia="zh-CN"/>
+        </w:rPr>
+      </w:pPr>
+      <w:r>
+        <w:rPr>
+          <w:rFonts w:hint="default" w:ascii="Times New Roman" w:hAnsi="Times New Roman" w:cs="Times New Roman"/>
+          <w:sz w:val="28"/>
+          <w:szCs w:val="28"/>
+          <w:lang w:val="uk-UA" w:eastAsia="zh-CN"/>
+        </w:rPr>
+        <w:t xml:space="preserve">Переглядаю </w:t>
+      </w:r>
+      <w:r>
+        <w:rPr>
+          <w:rFonts w:hint="default" w:ascii="Times New Roman" w:hAnsi="Times New Roman" w:cs="Times New Roman"/>
+          <w:sz w:val="28"/>
+          <w:szCs w:val="28"/>
+          <w:lang w:val="en-US" w:eastAsia="zh-CN"/>
+        </w:rPr>
+        <w:t>ip-</w:t>
+      </w:r>
+      <w:r>
+        <w:rPr>
+          <w:rFonts w:hint="default" w:ascii="Times New Roman" w:hAnsi="Times New Roman" w:cs="Times New Roman"/>
+          <w:sz w:val="28"/>
+          <w:szCs w:val="28"/>
+          <w:lang w:val="uk-UA" w:eastAsia="zh-CN"/>
+        </w:rPr>
+        <w:t xml:space="preserve">адрес цього контейнера за його </w:t>
+      </w:r>
+      <w:r>
+        <w:rPr>
+          <w:rFonts w:hint="default" w:ascii="Times New Roman" w:hAnsi="Times New Roman" w:cs="Times New Roman"/>
+          <w:sz w:val="28"/>
+          <w:szCs w:val="28"/>
+          <w:lang w:val="en-US" w:eastAsia="zh-CN"/>
+        </w:rPr>
+        <w:t>id.</w:t>
+      </w:r>
+    </w:p>
+    <w:p>
+      <w:pPr>
+        <w:spacing w:line="240" w:lineRule="auto"/>
+        <w:jc w:val="center"/>
+        <w:rPr>
+          <w:rFonts w:hint="default" w:ascii="Times New Roman" w:hAnsi="Times New Roman" w:cs="Times New Roman"/>
+          <w:sz w:val="28"/>
+          <w:szCs w:val="28"/>
+          <w:lang w:val="en-US" w:eastAsia="zh-CN"/>
+        </w:rPr>
+      </w:pPr>
+      <w:r>
+        <w:rPr>
+          <w:rFonts w:hint="default" w:ascii="Times New Roman" w:hAnsi="Times New Roman" w:cs="Times New Roman"/>
+          <w:sz w:val="28"/>
+          <w:szCs w:val="28"/>
           <w:lang w:val="en-US" w:eastAsia="zh-CN"/>
         </w:rPr>
         <w:drawing>
@@ -2285,7 +3940,7 @@
                     </pic:cNvPicPr>
                   </pic:nvPicPr>
                   <pic:blipFill>
-                    <a:blip r:embed="rId30"/>
+                    <a:blip r:embed="rId29"/>
                     <a:srcRect l="3343" t="82046" r="60098" b="6889"/>
                     <a:stretch>
                       <a:fillRect/>
@@ -2312,13 +3967,59 @@
         <w:spacing w:line="240" w:lineRule="auto"/>
         <w:jc w:val="center"/>
         <w:rPr>
-          <w:rFonts w:hint="default"/>
-          <w:lang w:val="en-US" w:eastAsia="zh-CN"/>
-        </w:rPr>
-      </w:pPr>
-      <w:r>
-        <w:rPr>
-          <w:rFonts w:hint="default"/>
+          <w:rFonts w:hint="default" w:ascii="Times New Roman" w:hAnsi="Times New Roman" w:cs="Times New Roman"/>
+          <w:sz w:val="28"/>
+          <w:szCs w:val="28"/>
+          <w:lang w:val="en-US" w:eastAsia="zh-CN"/>
+        </w:rPr>
+      </w:pPr>
+    </w:p>
+    <w:p>
+      <w:pPr>
+        <w:spacing w:line="240" w:lineRule="auto"/>
+        <w:jc w:val="both"/>
+        <w:rPr>
+          <w:rFonts w:hint="default" w:ascii="Times New Roman" w:hAnsi="Times New Roman" w:cs="Times New Roman"/>
+          <w:sz w:val="28"/>
+          <w:szCs w:val="28"/>
+          <w:lang w:val="en-US" w:eastAsia="zh-CN"/>
+        </w:rPr>
+      </w:pPr>
+      <w:r>
+        <w:rPr>
+          <w:rFonts w:hint="default" w:ascii="Times New Roman" w:hAnsi="Times New Roman" w:cs="Times New Roman"/>
+          <w:sz w:val="28"/>
+          <w:szCs w:val="28"/>
+          <w:lang w:val="uk-UA" w:eastAsia="zh-CN"/>
+        </w:rPr>
+        <w:t xml:space="preserve">Заходжу на сайт контейнера </w:t>
+      </w:r>
+      <w:r>
+        <w:rPr>
+          <w:rFonts w:hint="default" w:ascii="Times New Roman" w:hAnsi="Times New Roman" w:cs="Times New Roman"/>
+          <w:sz w:val="28"/>
+          <w:szCs w:val="28"/>
+          <w:lang w:val="en-US" w:eastAsia="zh-CN"/>
+        </w:rPr>
+        <w:t>127.0.0.1:5002/connect/172.18.0.1:5000.</w:t>
+      </w:r>
+    </w:p>
+    <w:p>
+      <w:pPr>
+        <w:spacing w:line="240" w:lineRule="auto"/>
+        <w:jc w:val="center"/>
+        <w:rPr>
+          <w:rFonts w:hint="default" w:ascii="Times New Roman" w:hAnsi="Times New Roman" w:cs="Times New Roman"/>
+          <w:sz w:val="28"/>
+          <w:szCs w:val="28"/>
+          <w:lang w:val="en-US" w:eastAsia="zh-CN"/>
+        </w:rPr>
+      </w:pPr>
+      <w:r>
+        <w:rPr>
+          <w:rFonts w:hint="default" w:ascii="Times New Roman" w:hAnsi="Times New Roman" w:cs="Times New Roman"/>
+          <w:sz w:val="28"/>
+          <w:szCs w:val="28"/>
           <w:lang w:val="en-US" w:eastAsia="zh-CN"/>
         </w:rPr>
         <w:drawing>
@@ -2339,7 +4040,7 @@
                     </pic:cNvPicPr>
                   </pic:nvPicPr>
                   <pic:blipFill>
-                    <a:blip r:embed="rId31"/>
+                    <a:blip r:embed="rId30"/>
                     <a:srcRect l="3375" t="3132" r="66068" b="82714"/>
                     <a:stretch>
                       <a:fillRect/>
@@ -2360,8 +4061,54 @@
           </wp:inline>
         </w:drawing>
       </w:r>
-      <w:bookmarkStart w:id="0" w:name="_GoBack"/>
-      <w:bookmarkEnd w:id="0"/>
+    </w:p>
+    <w:p>
+      <w:pPr>
+        <w:spacing w:line="240" w:lineRule="auto"/>
+        <w:jc w:val="center"/>
+        <w:rPr>
+          <w:rFonts w:hint="default" w:ascii="Times New Roman" w:hAnsi="Times New Roman" w:cs="Times New Roman"/>
+          <w:sz w:val="28"/>
+          <w:szCs w:val="28"/>
+          <w:lang w:val="en-US" w:eastAsia="zh-CN"/>
+        </w:rPr>
+      </w:pPr>
+    </w:p>
+    <w:p>
+      <w:pPr>
+        <w:spacing w:line="240" w:lineRule="auto"/>
+        <w:jc w:val="center"/>
+        <w:rPr>
+          <w:rFonts w:hint="default" w:ascii="Times New Roman" w:hAnsi="Times New Roman" w:cs="Times New Roman"/>
+          <w:sz w:val="28"/>
+          <w:szCs w:val="28"/>
+          <w:lang w:val="en-US" w:eastAsia="zh-CN"/>
+        </w:rPr>
+      </w:pPr>
+    </w:p>
+    <w:p>
+      <w:pPr>
+        <w:spacing w:line="240" w:lineRule="auto"/>
+        <w:jc w:val="center"/>
+        <w:rPr>
+          <w:rFonts w:hint="default" w:ascii="Times New Roman" w:hAnsi="Times New Roman" w:cs="Times New Roman"/>
+          <w:sz w:val="28"/>
+          <w:szCs w:val="28"/>
+          <w:lang w:val="en-US" w:eastAsia="zh-CN"/>
+        </w:rPr>
+      </w:pPr>
+    </w:p>
+    <w:p>
+      <w:pPr>
+        <w:spacing w:line="240" w:lineRule="auto"/>
+        <w:jc w:val="center"/>
+        <w:rPr>
+          <w:rFonts w:hint="default" w:ascii="Times New Roman" w:hAnsi="Times New Roman" w:cs="Times New Roman"/>
+          <w:sz w:val="28"/>
+          <w:szCs w:val="28"/>
+          <w:lang w:val="en-US" w:eastAsia="zh-CN"/>
+        </w:rPr>
+      </w:pPr>
     </w:p>
     <w:p>
       <w:pPr>
@@ -2376,7 +4123,7 @@
         <w:spacing w:line="240" w:lineRule="auto"/>
         <w:jc w:val="center"/>
         <w:rPr>
-          <w:rFonts w:hint="default" w:ascii="Times New Roman" w:hAnsi="Times New Roman"/>
+          <w:rFonts w:hint="default" w:ascii="Times New Roman" w:hAnsi="Times New Roman" w:cs="Times New Roman"/>
           <w:b w:val="0"/>
           <w:bCs w:val="0"/>
           <w:sz w:val="28"/>
@@ -2420,7 +4167,7 @@
       </w:pPr>
       <w:r>
         <w:rPr>
-          <w:rFonts w:hint="default" w:ascii="Times New Roman" w:hAnsi="Times New Roman"/>
+          <w:rFonts w:hint="default" w:ascii="Times New Roman" w:hAnsi="Times New Roman" w:cs="Times New Roman"/>
           <w:b w:val="0"/>
           <w:bCs w:val="0"/>
           <w:sz w:val="28"/>
@@ -2432,7 +4179,7 @@
       </w:r>
       <w:r>
         <w:rPr>
-          <w:rFonts w:hint="default" w:ascii="Times New Roman" w:hAnsi="Times New Roman"/>
+          <w:rFonts w:hint="default" w:ascii="Times New Roman" w:hAnsi="Times New Roman" w:cs="Times New Roman"/>
           <w:b/>
           <w:bCs/>
           <w:sz w:val="28"/>
@@ -2444,7 +4191,7 @@
       </w:r>
       <w:r>
         <w:rPr>
-          <w:rFonts w:hint="default" w:ascii="Times New Roman" w:hAnsi="Times New Roman"/>
+          <w:rFonts w:hint="default" w:ascii="Times New Roman" w:hAnsi="Times New Roman" w:cs="Times New Roman"/>
           <w:b w:val="0"/>
           <w:bCs w:val="0"/>
           <w:sz w:val="28"/>
@@ -2456,7 +4203,7 @@
       </w:r>
       <w:r>
         <w:rPr>
-          <w:rFonts w:hint="default" w:ascii="Times New Roman" w:hAnsi="Times New Roman"/>
+          <w:rFonts w:hint="default" w:ascii="Times New Roman" w:hAnsi="Times New Roman" w:cs="Times New Roman"/>
           <w:b/>
           <w:bCs/>
           <w:i w:val="0"/>
@@ -2470,7 +4217,7 @@
       </w:r>
       <w:r>
         <w:rPr>
-          <w:rFonts w:hint="default" w:ascii="Times New Roman" w:hAnsi="Times New Roman"/>
+          <w:rFonts w:hint="default" w:ascii="Times New Roman" w:hAnsi="Times New Roman" w:cs="Times New Roman"/>
           <w:b w:val="0"/>
           <w:bCs w:val="0"/>
           <w:sz w:val="28"/>

</xml_diff>